<commit_message>
Fixed issue with sum_by_var_type
case_when can't return vectors of different lengths, resulting in an error. Changed to a combination of case_when and switch.
</commit_message>
<xml_diff>
--- a/Getting Started with GLPtools.docx
+++ b/Getting Started with GLPtools.docx
@@ -25,7 +25,15 @@
         <w:t xml:space="preserve">but for now it </w:t>
       </w:r>
       <w:r>
-        <w:t>is the easiest starting place for glptools.</w:t>
+        <w:t xml:space="preserve">is the easiest starting place for </w:t>
+      </w:r>
+      <w:proofErr w:type="spellStart"/>
+      <w:r>
+        <w:t>glptools</w:t>
+      </w:r>
+      <w:proofErr w:type="spellEnd"/>
+      <w:r>
+        <w:t>.</w:t>
       </w:r>
       <w:r>
         <w:t>)</w:t>
@@ -48,8 +56,13 @@
       </w:r>
     </w:p>
     <w:p>
-      <w:r>
-        <w:t xml:space="preserve">glptools </w:t>
+      <w:proofErr w:type="spellStart"/>
+      <w:r>
+        <w:t>glptools</w:t>
+      </w:r>
+      <w:proofErr w:type="spellEnd"/>
+      <w:r>
+        <w:t xml:space="preserve"> </w:t>
       </w:r>
       <w:r>
         <w:t xml:space="preserve">has two main purposes. First, it </w:t>
@@ -76,7 +89,15 @@
         <w:t xml:space="preserve">and maps that are clean and ready to merge with data. </w:t>
       </w:r>
       <w:r>
-        <w:t xml:space="preserve">Hopefully, using the glptools package reduces the amount of time required sourcing functions and reading in reference data. </w:t>
+        <w:t xml:space="preserve">Hopefully, using the </w:t>
+      </w:r>
+      <w:proofErr w:type="spellStart"/>
+      <w:r>
+        <w:t>glptools</w:t>
+      </w:r>
+      <w:proofErr w:type="spellEnd"/>
+      <w:r>
+        <w:t xml:space="preserve"> package reduces the amount of time required sourcing functions and reading in reference data. </w:t>
       </w:r>
       <w:r>
         <w:t>The package is</w:t>
@@ -85,7 +106,15 @@
         <w:t xml:space="preserve"> designed to</w:t>
       </w:r>
       <w:r>
-        <w:t xml:space="preserve"> integrate with both the glpdata package (which houses the bulk of common GLP data) and other projects that </w:t>
+        <w:t xml:space="preserve"> integrate with both the </w:t>
+      </w:r>
+      <w:proofErr w:type="spellStart"/>
+      <w:r>
+        <w:t>glpdata</w:t>
+      </w:r>
+      <w:proofErr w:type="spellEnd"/>
+      <w:r>
+        <w:t xml:space="preserve"> package (which houses the bulk of common GLP data) and other projects that </w:t>
       </w:r>
       <w:r>
         <w:t xml:space="preserve">involve </w:t>
@@ -96,7 +125,23 @@
     </w:p>
     <w:p>
       <w:r>
-        <w:t>This document contains an overview of the contents of the glptools package and will be flushed out with information on maintaining and updating glptools.</w:t>
+        <w:t xml:space="preserve">This document contains an overview of the contents of the </w:t>
+      </w:r>
+      <w:proofErr w:type="spellStart"/>
+      <w:r>
+        <w:t>glptools</w:t>
+      </w:r>
+      <w:proofErr w:type="spellEnd"/>
+      <w:r>
+        <w:t xml:space="preserve"> package and will be flushed out with information on maintaining and updating </w:t>
+      </w:r>
+      <w:proofErr w:type="spellStart"/>
+      <w:r>
+        <w:t>glptools</w:t>
+      </w:r>
+      <w:proofErr w:type="spellEnd"/>
+      <w:r>
+        <w:t>.</w:t>
       </w:r>
     </w:p>
     <w:p>
@@ -132,18 +177,43 @@
       <w:r>
         <w:t xml:space="preserve"> </w:t>
       </w:r>
-      <w:r>
-        <w:rPr>
-          <w:b/>
-          <w:bCs/>
-        </w:rPr>
-        <w:t xml:space="preserve">generate_all_data.R </w:t>
+      <w:proofErr w:type="spellStart"/>
+      <w:r>
+        <w:rPr>
+          <w:b/>
+          <w:bCs/>
+        </w:rPr>
+        <w:t>generate_all_data.R</w:t>
+      </w:r>
+      <w:proofErr w:type="spellEnd"/>
+      <w:r>
+        <w:rPr>
+          <w:b/>
+          <w:bCs/>
+        </w:rPr>
+        <w:t xml:space="preserve"> </w:t>
       </w:r>
       <w:r>
         <w:t xml:space="preserve">runs these scripts in sequence. </w:t>
       </w:r>
       <w:r>
-        <w:t>They are designed to run without installing the glptools package first. Some of them require the outputs of previous ones to work. For example, MSA_FIPS.R requires the FIPS and MSA data frames from basic_info.R.</w:t>
+        <w:t xml:space="preserve">They are designed to run without installing the </w:t>
+      </w:r>
+      <w:proofErr w:type="spellStart"/>
+      <w:r>
+        <w:t>glptools</w:t>
+      </w:r>
+      <w:proofErr w:type="spellEnd"/>
+      <w:r>
+        <w:t xml:space="preserve"> package first. Some of them require the outputs of previous ones to work. For example, MSA_FIPS.R requires the FIPS and MSA data frames from </w:t>
+      </w:r>
+      <w:proofErr w:type="spellStart"/>
+      <w:r>
+        <w:t>basic_info.R</w:t>
+      </w:r>
+      <w:proofErr w:type="spellEnd"/>
+      <w:r>
+        <w:t>.</w:t>
       </w:r>
     </w:p>
     <w:p>
@@ -158,6 +228,7 @@
           <w:bCs/>
         </w:rPr>
       </w:pPr>
+      <w:proofErr w:type="spellStart"/>
       <w:r>
         <w:rPr>
           <w:b/>
@@ -165,6 +236,7 @@
         </w:rPr>
         <w:t>basic_info.R</w:t>
       </w:r>
+      <w:proofErr w:type="spellEnd"/>
       <w:r>
         <w:t xml:space="preserve"> </w:t>
       </w:r>
@@ -216,6 +288,7 @@
           <w:bCs/>
         </w:rPr>
       </w:pPr>
+      <w:proofErr w:type="spellStart"/>
       <w:r>
         <w:rPr>
           <w:b/>
@@ -235,7 +308,15 @@
           <w:b/>
           <w:bCs/>
         </w:rPr>
-        <w:t xml:space="preserve">.R </w:t>
+        <w:t>.R</w:t>
+      </w:r>
+      <w:proofErr w:type="spellEnd"/>
+      <w:r>
+        <w:rPr>
+          <w:b/>
+          <w:bCs/>
+        </w:rPr>
+        <w:t xml:space="preserve"> </w:t>
       </w:r>
       <w:r>
         <w:t>create</w:t>
@@ -259,12 +340,21 @@
           <w:bCs/>
         </w:rPr>
       </w:pPr>
-      <w:r>
-        <w:rPr>
-          <w:b/>
-          <w:bCs/>
-        </w:rPr>
-        <w:t xml:space="preserve">zip_codes.R </w:t>
+      <w:proofErr w:type="spellStart"/>
+      <w:r>
+        <w:rPr>
+          <w:b/>
+          <w:bCs/>
+        </w:rPr>
+        <w:t>zip_codes.R</w:t>
+      </w:r>
+      <w:proofErr w:type="spellEnd"/>
+      <w:r>
+        <w:rPr>
+          <w:b/>
+          <w:bCs/>
+        </w:rPr>
+        <w:t xml:space="preserve"> </w:t>
       </w:r>
       <w:r>
         <w:t>creates</w:t>
@@ -285,12 +375,21 @@
           <w:bCs/>
         </w:rPr>
       </w:pPr>
-      <w:r>
-        <w:rPr>
-          <w:b/>
-          <w:bCs/>
-        </w:rPr>
-        <w:t xml:space="preserve">tract_crosswalk.R </w:t>
+      <w:proofErr w:type="spellStart"/>
+      <w:r>
+        <w:rPr>
+          <w:b/>
+          <w:bCs/>
+        </w:rPr>
+        <w:t>tract_crosswalk.R</w:t>
+      </w:r>
+      <w:proofErr w:type="spellEnd"/>
+      <w:r>
+        <w:rPr>
+          <w:b/>
+          <w:bCs/>
+        </w:rPr>
+        <w:t xml:space="preserve"> </w:t>
       </w:r>
       <w:r>
         <w:t xml:space="preserve">creates a crosswalks </w:t>
@@ -320,6 +419,7 @@
           <w:bCs/>
         </w:rPr>
       </w:pPr>
+      <w:proofErr w:type="spellStart"/>
       <w:r>
         <w:rPr>
           <w:b/>
@@ -327,6 +427,7 @@
         </w:rPr>
         <w:t>inflation_and_COLA.R</w:t>
       </w:r>
+      <w:proofErr w:type="spellEnd"/>
       <w:r>
         <w:rPr>
           <w:b/>
@@ -349,12 +450,21 @@
           <w:numId w:val="4"/>
         </w:numPr>
       </w:pPr>
-      <w:r>
-        <w:rPr>
-          <w:b/>
-          <w:bCs/>
-        </w:rPr>
-        <w:t xml:space="preserve">maps.R </w:t>
+      <w:proofErr w:type="spellStart"/>
+      <w:r>
+        <w:rPr>
+          <w:b/>
+          <w:bCs/>
+        </w:rPr>
+        <w:t>maps.R</w:t>
+      </w:r>
+      <w:proofErr w:type="spellEnd"/>
+      <w:r>
+        <w:rPr>
+          <w:b/>
+          <w:bCs/>
+        </w:rPr>
+        <w:t xml:space="preserve"> </w:t>
       </w:r>
       <w:r>
         <w:t xml:space="preserve">creates </w:t>
@@ -371,8 +481,13 @@
       <w:r>
         <w:t xml:space="preserve">creates </w:t>
       </w:r>
-      <w:r>
-        <w:t xml:space="preserve">SpatialPolygonDataFrames </w:t>
+      <w:proofErr w:type="spellStart"/>
+      <w:r>
+        <w:t>SpatialPolygonDataFrames</w:t>
+      </w:r>
+      <w:proofErr w:type="spellEnd"/>
+      <w:r>
+        <w:t xml:space="preserve"> </w:t>
       </w:r>
       <w:r>
         <w:t xml:space="preserve">for </w:t>
@@ -389,6 +504,7 @@
           <w:numId w:val="4"/>
         </w:numPr>
       </w:pPr>
+      <w:proofErr w:type="spellStart"/>
       <w:r>
         <w:rPr>
           <w:b/>
@@ -396,6 +512,7 @@
         </w:rPr>
         <w:t>council_tract.R</w:t>
       </w:r>
+      <w:proofErr w:type="spellEnd"/>
       <w:r>
         <w:t xml:space="preserve"> is</w:t>
       </w:r>
@@ -418,12 +535,21 @@
           <w:bCs/>
         </w:rPr>
       </w:pPr>
-      <w:r>
-        <w:rPr>
-          <w:b/>
-          <w:bCs/>
-        </w:rPr>
-        <w:t xml:space="preserve">population.R </w:t>
+      <w:proofErr w:type="spellStart"/>
+      <w:r>
+        <w:rPr>
+          <w:b/>
+          <w:bCs/>
+        </w:rPr>
+        <w:t>population.R</w:t>
+      </w:r>
+      <w:proofErr w:type="spellEnd"/>
+      <w:r>
+        <w:rPr>
+          <w:b/>
+          <w:bCs/>
+        </w:rPr>
+        <w:t xml:space="preserve"> </w:t>
       </w:r>
       <w:r>
         <w:t xml:space="preserve">creates data frames of populations for peer cities. </w:t>
@@ -437,9 +563,11 @@
       <w:r>
         <w:t xml:space="preserve">the </w:t>
       </w:r>
+      <w:proofErr w:type="spellStart"/>
       <w:r>
         <w:t>glpdata</w:t>
       </w:r>
+      <w:proofErr w:type="spellEnd"/>
       <w:r>
         <w:t xml:space="preserve"> package to make sure we have the same population data across everything.</w:t>
       </w:r>
@@ -451,7 +579,23 @@
           <w:b/>
           <w:bCs/>
         </w:rPr>
-        <w:t xml:space="preserve"> generate_all_data.R.</w:t>
+        <w:t xml:space="preserve"> </w:t>
+      </w:r>
+      <w:proofErr w:type="spellStart"/>
+      <w:r>
+        <w:rPr>
+          <w:b/>
+          <w:bCs/>
+        </w:rPr>
+        <w:t>generate_all_data.R</w:t>
+      </w:r>
+      <w:proofErr w:type="spellEnd"/>
+      <w:r>
+        <w:rPr>
+          <w:b/>
+          <w:bCs/>
+        </w:rPr>
+        <w:t>.</w:t>
       </w:r>
     </w:p>
     <w:p>
@@ -495,6 +639,7 @@
           <w:bCs/>
         </w:rPr>
       </w:pPr>
+      <w:proofErr w:type="spellStart"/>
       <w:r>
         <w:rPr>
           <w:b/>
@@ -502,6 +647,7 @@
         </w:rPr>
         <w:t>operators.R</w:t>
       </w:r>
+      <w:proofErr w:type="spellEnd"/>
       <w:r>
         <w:t xml:space="preserve"> defines some versions of basic operators.</w:t>
       </w:r>
@@ -523,7 +669,23 @@
           <w:b/>
           <w:bCs/>
         </w:rPr>
-        <w:t>%not_in%</w:t>
+        <w:t>%</w:t>
+      </w:r>
+      <w:proofErr w:type="spellStart"/>
+      <w:r>
+        <w:rPr>
+          <w:b/>
+          <w:bCs/>
+        </w:rPr>
+        <w:t>not_in</w:t>
+      </w:r>
+      <w:proofErr w:type="spellEnd"/>
+      <w:r>
+        <w:rPr>
+          <w:b/>
+          <w:bCs/>
+        </w:rPr>
+        <w:t>%</w:t>
       </w:r>
       <w:r>
         <w:t xml:space="preserve"> is the counterpart to %in%</w:t>
@@ -546,7 +708,23 @@
           <w:b/>
           <w:bCs/>
         </w:rPr>
-        <w:t>%cols_in%</w:t>
+        <w:t>%</w:t>
+      </w:r>
+      <w:proofErr w:type="spellStart"/>
+      <w:r>
+        <w:rPr>
+          <w:b/>
+          <w:bCs/>
+        </w:rPr>
+        <w:t>cols_in</w:t>
+      </w:r>
+      <w:proofErr w:type="spellEnd"/>
+      <w:r>
+        <w:rPr>
+          <w:b/>
+          <w:bCs/>
+        </w:rPr>
+        <w:t>%</w:t>
       </w:r>
       <w:r>
         <w:t xml:space="preserve"> returns the column names of a data frame found in a character vector </w:t>
@@ -569,7 +747,23 @@
           <w:b/>
           <w:bCs/>
         </w:rPr>
-        <w:t>%cols_not_in%</w:t>
+        <w:t>%</w:t>
+      </w:r>
+      <w:proofErr w:type="spellStart"/>
+      <w:r>
+        <w:rPr>
+          <w:b/>
+          <w:bCs/>
+        </w:rPr>
+        <w:t>cols_not_in</w:t>
+      </w:r>
+      <w:proofErr w:type="spellEnd"/>
+      <w:r>
+        <w:rPr>
+          <w:b/>
+          <w:bCs/>
+        </w:rPr>
+        <w:t>%</w:t>
       </w:r>
       <w:r>
         <w:t xml:space="preserve"> returns the column names of a data frame NOT found in a character vector</w:t>
@@ -613,12 +807,21 @@
           <w:bCs/>
         </w:rPr>
       </w:pPr>
-      <w:r>
-        <w:rPr>
-          <w:b/>
-          <w:bCs/>
-        </w:rPr>
-        <w:t xml:space="preserve">general_utils.R </w:t>
+      <w:proofErr w:type="spellStart"/>
+      <w:r>
+        <w:rPr>
+          <w:b/>
+          <w:bCs/>
+        </w:rPr>
+        <w:t>general_utils.R</w:t>
+      </w:r>
+      <w:proofErr w:type="spellEnd"/>
+      <w:r>
+        <w:rPr>
+          <w:b/>
+          <w:bCs/>
+        </w:rPr>
+        <w:t xml:space="preserve"> </w:t>
       </w:r>
       <w:r>
         <w:t>contains some basic utility functions that are useful beyond GLP</w:t>
@@ -636,6 +839,7 @@
           <w:bCs/>
         </w:rPr>
       </w:pPr>
+      <w:proofErr w:type="spellStart"/>
       <w:r>
         <w:rPr>
           <w:b/>
@@ -644,6 +848,7 @@
         <w:lastRenderedPageBreak/>
         <w:t>assign_col_join</w:t>
       </w:r>
+      <w:proofErr w:type="spellEnd"/>
       <w:r>
         <w:rPr>
           <w:b/>
@@ -654,6 +859,7 @@
       <w:r>
         <w:t xml:space="preserve">and </w:t>
       </w:r>
+      <w:proofErr w:type="spellStart"/>
       <w:r>
         <w:rPr>
           <w:b/>
@@ -661,6 +867,7 @@
         </w:rPr>
         <w:t>assign_row_join</w:t>
       </w:r>
+      <w:proofErr w:type="spellEnd"/>
       <w:r>
         <w:t xml:space="preserve"> let you bind data frames in a loop without checking to see if you’re in the first iteration</w:t>
       </w:r>
@@ -677,12 +884,21 @@
           <w:bCs/>
         </w:rPr>
       </w:pPr>
-      <w:r>
-        <w:rPr>
-          <w:b/>
-          <w:bCs/>
-        </w:rPr>
-        <w:t xml:space="preserve">rollmeanr </w:t>
+      <w:proofErr w:type="spellStart"/>
+      <w:r>
+        <w:rPr>
+          <w:b/>
+          <w:bCs/>
+        </w:rPr>
+        <w:t>rollmeanr</w:t>
+      </w:r>
+      <w:proofErr w:type="spellEnd"/>
+      <w:r>
+        <w:rPr>
+          <w:b/>
+          <w:bCs/>
+        </w:rPr>
+        <w:t xml:space="preserve"> </w:t>
       </w:r>
       <w:r>
         <w:t>calculates the rolling mean of a vector</w:t>
@@ -700,6 +916,7 @@
           <w:bCs/>
         </w:rPr>
       </w:pPr>
+      <w:proofErr w:type="spellStart"/>
       <w:r>
         <w:rPr>
           <w:b/>
@@ -707,6 +924,7 @@
         </w:rPr>
         <w:t>norm_z</w:t>
       </w:r>
+      <w:proofErr w:type="spellEnd"/>
       <w:r>
         <w:t xml:space="preserve"> normalizes a vector, generating z-scores</w:t>
       </w:r>
@@ -723,6 +941,7 @@
           <w:bCs/>
         </w:rPr>
       </w:pPr>
+      <w:proofErr w:type="spellStart"/>
       <w:r>
         <w:rPr>
           <w:b/>
@@ -730,8 +949,17 @@
         </w:rPr>
         <w:t>get_sysdata</w:t>
       </w:r>
-      <w:r>
-        <w:t xml:space="preserve"> retrieves an object from the sysdata file</w:t>
+      <w:proofErr w:type="spellEnd"/>
+      <w:r>
+        <w:t xml:space="preserve"> retrieves an object from the </w:t>
+      </w:r>
+      <w:proofErr w:type="spellStart"/>
+      <w:r>
+        <w:t>sysdata</w:t>
+      </w:r>
+      <w:proofErr w:type="spellEnd"/>
+      <w:r>
+        <w:t xml:space="preserve"> file</w:t>
       </w:r>
     </w:p>
     <w:p>
@@ -746,6 +974,7 @@
           <w:bCs/>
         </w:rPr>
       </w:pPr>
+      <w:proofErr w:type="spellStart"/>
       <w:r>
         <w:rPr>
           <w:b/>
@@ -753,8 +982,17 @@
         </w:rPr>
         <w:t>update_sysdata</w:t>
       </w:r>
-      <w:r>
-        <w:t xml:space="preserve"> adds objects to the sysdata file</w:t>
+      <w:proofErr w:type="spellEnd"/>
+      <w:r>
+        <w:t xml:space="preserve"> adds objects to the </w:t>
+      </w:r>
+      <w:proofErr w:type="spellStart"/>
+      <w:r>
+        <w:t>sysdata</w:t>
+      </w:r>
+      <w:proofErr w:type="spellEnd"/>
+      <w:r>
+        <w:t xml:space="preserve"> file</w:t>
       </w:r>
     </w:p>
     <w:p>
@@ -769,6 +1007,7 @@
           <w:bCs/>
         </w:rPr>
       </w:pPr>
+      <w:proofErr w:type="spellStart"/>
       <w:r>
         <w:rPr>
           <w:b/>
@@ -783,6 +1022,7 @@
         </w:rPr>
         <w:t>_utils.R</w:t>
       </w:r>
+      <w:proofErr w:type="spellEnd"/>
       <w:r>
         <w:t xml:space="preserve"> contains functions for working with peer city </w:t>
       </w:r>
@@ -802,6 +1042,7 @@
           <w:bCs/>
         </w:rPr>
       </w:pPr>
+      <w:proofErr w:type="spellStart"/>
       <w:r>
         <w:rPr>
           <w:b/>
@@ -809,6 +1050,7 @@
         </w:rPr>
         <w:t>pull_peers</w:t>
       </w:r>
+      <w:proofErr w:type="spellEnd"/>
       <w:r>
         <w:t xml:space="preserve"> subsets a data frame to GLP peer city FIPS codes or MSA codes</w:t>
       </w:r>
@@ -825,6 +1067,7 @@
           <w:bCs/>
         </w:rPr>
       </w:pPr>
+      <w:proofErr w:type="spellStart"/>
       <w:r>
         <w:rPr>
           <w:b/>
@@ -832,6 +1075,7 @@
         </w:rPr>
         <w:t>stl_merge</w:t>
       </w:r>
+      <w:proofErr w:type="spellEnd"/>
       <w:r>
         <w:t xml:space="preserve"> combines data for the St. Louis city and county</w:t>
       </w:r>
@@ -848,6 +1092,7 @@
           <w:bCs/>
         </w:rPr>
       </w:pPr>
+      <w:proofErr w:type="spellStart"/>
       <w:r>
         <w:rPr>
           <w:b/>
@@ -855,6 +1100,7 @@
         </w:rPr>
         <w:t>sum_FIPS_to_MSA</w:t>
       </w:r>
+      <w:proofErr w:type="spellEnd"/>
       <w:r>
         <w:t xml:space="preserve"> adds</w:t>
       </w:r>
@@ -897,6 +1143,7 @@
           <w:bCs/>
         </w:rPr>
       </w:pPr>
+      <w:proofErr w:type="spellStart"/>
       <w:r>
         <w:rPr>
           <w:b/>
@@ -904,6 +1151,7 @@
         </w:rPr>
         <w:t>map_utils.R</w:t>
       </w:r>
+      <w:proofErr w:type="spellEnd"/>
       <w:r>
         <w:t xml:space="preserve"> contains functions for working with tract-level or other neighborhood-level GLP data</w:t>
       </w:r>
@@ -920,6 +1168,7 @@
           <w:bCs/>
         </w:rPr>
       </w:pPr>
+      <w:proofErr w:type="spellStart"/>
       <w:r>
         <w:rPr>
           <w:b/>
@@ -927,12 +1176,14 @@
         </w:rPr>
         <w:t>process_map</w:t>
       </w:r>
+      <w:proofErr w:type="spellEnd"/>
       <w:r>
         <w:t xml:space="preserve"> creates </w:t>
       </w:r>
       <w:r>
         <w:t xml:space="preserve">data at the neighborhood level from a data frame containing tract data. </w:t>
       </w:r>
+      <w:proofErr w:type="spellStart"/>
       <w:r>
         <w:rPr>
           <w:b/>
@@ -940,8 +1191,17 @@
         </w:rPr>
         <w:t>process_map_og</w:t>
       </w:r>
-      <w:r>
-        <w:t xml:space="preserve"> does the same thing but doesn’t incorporate the var_type column.</w:t>
+      <w:proofErr w:type="spellEnd"/>
+      <w:r>
+        <w:t xml:space="preserve"> does the same thing but doesn’t incorporate the </w:t>
+      </w:r>
+      <w:proofErr w:type="spellStart"/>
+      <w:r>
+        <w:t>var_type</w:t>
+      </w:r>
+      <w:proofErr w:type="spellEnd"/>
+      <w:r>
+        <w:t xml:space="preserve"> column.</w:t>
       </w:r>
     </w:p>
     <w:p>
@@ -956,6 +1216,7 @@
           <w:bCs/>
         </w:rPr>
       </w:pPr>
+      <w:proofErr w:type="spellStart"/>
       <w:r>
         <w:rPr>
           <w:b/>
@@ -963,6 +1224,7 @@
         </w:rPr>
         <w:t>tract_to_council</w:t>
       </w:r>
+      <w:proofErr w:type="spellEnd"/>
       <w:r>
         <w:t xml:space="preserve"> converts data from the tract level to the Metro Council District level</w:t>
       </w:r>
@@ -1007,50 +1269,10 @@
           <w:b/>
           <w:bCs/>
         </w:rPr>
-        <w:t>tract_</w:t>
-      </w:r>
-      <w:r>
-        <w:rPr>
-          <w:b/>
-          <w:bCs/>
-        </w:rPr>
-        <w:t>1</w:t>
-      </w:r>
-      <w:r>
-        <w:rPr>
-          <w:b/>
-          <w:bCs/>
-        </w:rPr>
-        <w:t>0_to_</w:t>
-      </w:r>
-      <w:r>
-        <w:rPr>
-          <w:b/>
-          <w:bCs/>
-        </w:rPr>
-        <w:t>0</w:t>
-      </w:r>
-      <w:r>
-        <w:rPr>
-          <w:b/>
-          <w:bCs/>
-        </w:rPr>
-        <w:t>0</w:t>
-      </w:r>
-      <w:r>
-        <w:t xml:space="preserve"> converts data from 20</w:t>
-      </w:r>
-      <w:r>
-        <w:t>1</w:t>
-      </w:r>
-      <w:r>
-        <w:t>0 Census tracts to 20</w:t>
-      </w:r>
-      <w:r>
-        <w:t>0</w:t>
-      </w:r>
-      <w:r>
-        <w:t>0 Census tracts</w:t>
+        <w:t>tract_10_to_00</w:t>
+      </w:r>
+      <w:r>
+        <w:t xml:space="preserve"> converts data from 2010 Census tracts to 2000 Census tracts</w:t>
       </w:r>
     </w:p>
     <w:p>
@@ -1065,15 +1287,32 @@
           <w:bCs/>
         </w:rPr>
       </w:pPr>
-      <w:r>
-        <w:rPr>
-          <w:b/>
-          <w:bCs/>
-        </w:rPr>
-        <w:t xml:space="preserve">vartype_utils.R </w:t>
-      </w:r>
-      <w:r>
-        <w:t>contains functions useful for dealing with the var_type column</w:t>
+      <w:proofErr w:type="spellStart"/>
+      <w:r>
+        <w:rPr>
+          <w:b/>
+          <w:bCs/>
+        </w:rPr>
+        <w:t>vartype_utils.R</w:t>
+      </w:r>
+      <w:proofErr w:type="spellEnd"/>
+      <w:r>
+        <w:rPr>
+          <w:b/>
+          <w:bCs/>
+        </w:rPr>
+        <w:t xml:space="preserve"> </w:t>
+      </w:r>
+      <w:r>
+        <w:t xml:space="preserve">contains functions useful for dealing with the </w:t>
+      </w:r>
+      <w:proofErr w:type="spellStart"/>
+      <w:r>
+        <w:t>var_type</w:t>
+      </w:r>
+      <w:proofErr w:type="spellEnd"/>
+      <w:r>
+        <w:t xml:space="preserve"> column</w:t>
       </w:r>
     </w:p>
     <w:p>
@@ -1088,6 +1327,7 @@
           <w:bCs/>
         </w:rPr>
       </w:pPr>
+      <w:proofErr w:type="spellStart"/>
       <w:r>
         <w:rPr>
           <w:b/>
@@ -1095,6 +1335,7 @@
         </w:rPr>
         <w:t>sum_by_var_type</w:t>
       </w:r>
+      <w:proofErr w:type="spellEnd"/>
       <w:r>
         <w:t xml:space="preserve"> </w:t>
       </w:r>
@@ -1114,6 +1355,7 @@
           <w:bCs/>
         </w:rPr>
       </w:pPr>
+      <w:proofErr w:type="spellStart"/>
       <w:r>
         <w:rPr>
           <w:b/>
@@ -1121,8 +1363,25 @@
         </w:rPr>
         <w:t>pivot_vartype_longer</w:t>
       </w:r>
-      <w:r>
-        <w:t xml:space="preserve"> converts var_type from column names to values in a var_type column</w:t>
+      <w:proofErr w:type="spellEnd"/>
+      <w:r>
+        <w:t xml:space="preserve"> converts </w:t>
+      </w:r>
+      <w:proofErr w:type="spellStart"/>
+      <w:r>
+        <w:t>var_type</w:t>
+      </w:r>
+      <w:proofErr w:type="spellEnd"/>
+      <w:r>
+        <w:t xml:space="preserve"> from column names to values in a </w:t>
+      </w:r>
+      <w:proofErr w:type="spellStart"/>
+      <w:r>
+        <w:t>var_type</w:t>
+      </w:r>
+      <w:proofErr w:type="spellEnd"/>
+      <w:r>
+        <w:t xml:space="preserve"> column</w:t>
       </w:r>
       <w:r>
         <w:t>, and names from a “variables” column to their own columns</w:t>
@@ -1140,6 +1399,7 @@
           <w:bCs/>
         </w:rPr>
       </w:pPr>
+      <w:proofErr w:type="spellStart"/>
       <w:r>
         <w:rPr>
           <w:b/>
@@ -1152,13 +1412,37 @@
           <w:b/>
           <w:bCs/>
         </w:rPr>
-        <w:t xml:space="preserve">wider </w:t>
-      </w:r>
-      <w:r>
-        <w:t xml:space="preserve">converts var_type from </w:t>
-      </w:r>
-      <w:r>
-        <w:t xml:space="preserve">values in a var_type </w:t>
+        <w:t>wider</w:t>
+      </w:r>
+      <w:proofErr w:type="spellEnd"/>
+      <w:r>
+        <w:rPr>
+          <w:b/>
+          <w:bCs/>
+        </w:rPr>
+        <w:t xml:space="preserve"> </w:t>
+      </w:r>
+      <w:r>
+        <w:t xml:space="preserve">converts </w:t>
+      </w:r>
+      <w:proofErr w:type="spellStart"/>
+      <w:r>
+        <w:t>var_type</w:t>
+      </w:r>
+      <w:proofErr w:type="spellEnd"/>
+      <w:r>
+        <w:t xml:space="preserve"> from </w:t>
+      </w:r>
+      <w:r>
+        <w:t xml:space="preserve">values in a </w:t>
+      </w:r>
+      <w:proofErr w:type="spellStart"/>
+      <w:r>
+        <w:t>var_type</w:t>
+      </w:r>
+      <w:proofErr w:type="spellEnd"/>
+      <w:r>
+        <w:t xml:space="preserve"> </w:t>
       </w:r>
       <w:r>
         <w:t>column</w:t>
@@ -1188,6 +1472,7 @@
           <w:bCs/>
         </w:rPr>
       </w:pPr>
+      <w:proofErr w:type="spellStart"/>
       <w:r>
         <w:rPr>
           <w:b/>
@@ -1195,6 +1480,7 @@
         </w:rPr>
         <w:t>glp_utils.R</w:t>
       </w:r>
+      <w:proofErr w:type="spellEnd"/>
       <w:r>
         <w:t xml:space="preserve"> contains other utilities for working with </w:t>
       </w:r>
@@ -1217,6 +1503,7 @@
           <w:bCs/>
         </w:rPr>
       </w:pPr>
+      <w:proofErr w:type="spellStart"/>
       <w:r>
         <w:rPr>
           <w:b/>
@@ -1224,6 +1511,7 @@
         </w:rPr>
         <w:t>glp_load_packages</w:t>
       </w:r>
+      <w:proofErr w:type="spellEnd"/>
       <w:r>
         <w:t xml:space="preserve"> loads the packages used often for other</w:t>
       </w:r>
@@ -1243,6 +1531,7 @@
           <w:bCs/>
         </w:rPr>
       </w:pPr>
+      <w:proofErr w:type="spellStart"/>
       <w:r>
         <w:rPr>
           <w:b/>
@@ -1250,6 +1539,7 @@
         </w:rPr>
         <w:t>df_type</w:t>
       </w:r>
+      <w:proofErr w:type="spellEnd"/>
       <w:r>
         <w:t xml:space="preserve"> returns the geography of a data frame (but should probably be removed)</w:t>
       </w:r>
@@ -1266,6 +1556,7 @@
           <w:bCs/>
         </w:rPr>
       </w:pPr>
+      <w:proofErr w:type="spellStart"/>
       <w:r>
         <w:rPr>
           <w:b/>
@@ -1273,6 +1564,7 @@
         </w:rPr>
         <w:t>bind_df</w:t>
       </w:r>
+      <w:proofErr w:type="spellEnd"/>
       <w:r>
         <w:t xml:space="preserve"> </w:t>
       </w:r>
@@ -1292,6 +1584,7 @@
           <w:bCs/>
         </w:rPr>
       </w:pPr>
+      <w:proofErr w:type="spellStart"/>
       <w:r>
         <w:rPr>
           <w:b/>
@@ -1299,6 +1592,7 @@
         </w:rPr>
         <w:t>reshape_sex</w:t>
       </w:r>
+      <w:proofErr w:type="spellEnd"/>
       <w:r>
         <w:t xml:space="preserve"> converts data from a wide format with suffixes like “.female” into a long format with a </w:t>
       </w:r>
@@ -1325,6 +1619,7 @@
           <w:bCs/>
         </w:rPr>
       </w:pPr>
+      <w:proofErr w:type="spellStart"/>
       <w:r>
         <w:rPr>
           <w:b/>
@@ -1332,6 +1627,7 @@
         </w:rPr>
         <w:t>total_demograhpics</w:t>
       </w:r>
+      <w:proofErr w:type="spellEnd"/>
       <w:r>
         <w:t xml:space="preserve"> aggregates data that is broken down by demographic to produce totals</w:t>
       </w:r>
@@ -1374,6 +1670,7 @@
           <w:bCs/>
         </w:rPr>
       </w:pPr>
+      <w:proofErr w:type="spellStart"/>
       <w:r>
         <w:rPr>
           <w:b/>
@@ -1381,6 +1678,7 @@
         </w:rPr>
         <w:t>unique_check</w:t>
       </w:r>
+      <w:proofErr w:type="spellEnd"/>
       <w:r>
         <w:t xml:space="preserve"> checks to see </w:t>
       </w:r>
@@ -1403,6 +1701,7 @@
           <w:bCs/>
         </w:rPr>
       </w:pPr>
+      <w:proofErr w:type="spellStart"/>
       <w:r>
         <w:rPr>
           <w:b/>
@@ -1410,6 +1709,7 @@
         </w:rPr>
         <w:t>complete_check</w:t>
       </w:r>
+      <w:proofErr w:type="spellEnd"/>
       <w:r>
         <w:t xml:space="preserve"> confirms that every combination of demographics is included in the data. (I don’t think this works yet.)</w:t>
       </w:r>
@@ -1426,6 +1726,7 @@
           <w:bCs/>
         </w:rPr>
       </w:pPr>
+      <w:proofErr w:type="spellStart"/>
       <w:r>
         <w:rPr>
           <w:b/>
@@ -1433,6 +1734,7 @@
         </w:rPr>
         <w:t>years_in_df</w:t>
       </w:r>
+      <w:proofErr w:type="spellEnd"/>
       <w:r>
         <w:t xml:space="preserve"> returns the years </w:t>
       </w:r>
@@ -1452,6 +1754,7 @@
           <w:bCs/>
         </w:rPr>
       </w:pPr>
+      <w:proofErr w:type="spellStart"/>
       <w:r>
         <w:rPr>
           <w:b/>
@@ -1459,6 +1762,7 @@
         </w:rPr>
         <w:t>add_population</w:t>
       </w:r>
+      <w:proofErr w:type="spellEnd"/>
       <w:r>
         <w:t xml:space="preserve"> adds population data to the data frame</w:t>
       </w:r>
@@ -1475,6 +1779,7 @@
           <w:bCs/>
         </w:rPr>
       </w:pPr>
+      <w:proofErr w:type="spellStart"/>
       <w:r>
         <w:rPr>
           <w:b/>
@@ -1483,6 +1788,7 @@
         <w:lastRenderedPageBreak/>
         <w:t>per_capita_adj</w:t>
       </w:r>
+      <w:proofErr w:type="spellEnd"/>
       <w:r>
         <w:t xml:space="preserve"> </w:t>
       </w:r>
@@ -1502,12 +1808,21 @@
           <w:bCs/>
         </w:rPr>
       </w:pPr>
-      <w:r>
-        <w:rPr>
-          <w:b/>
-          <w:bCs/>
-        </w:rPr>
-        <w:t xml:space="preserve">complete_vector_arg </w:t>
+      <w:proofErr w:type="spellStart"/>
+      <w:r>
+        <w:rPr>
+          <w:b/>
+          <w:bCs/>
+        </w:rPr>
+        <w:t>complete_vector_arg</w:t>
+      </w:r>
+      <w:proofErr w:type="spellEnd"/>
+      <w:r>
+        <w:rPr>
+          <w:b/>
+          <w:bCs/>
+        </w:rPr>
+        <w:t xml:space="preserve"> </w:t>
       </w:r>
       <w:r>
         <w:t xml:space="preserve">is a version of the </w:t>
@@ -1525,10 +1840,7 @@
     </w:p>
     <w:p>
       <w:r>
-        <w:t>Read</w:t>
-      </w:r>
-      <w:r>
-        <w:t>ing</w:t>
+        <w:t>Getting and reading</w:t>
       </w:r>
       <w:r>
         <w:t xml:space="preserve"> data</w:t>
@@ -1546,6 +1858,7 @@
           <w:bCs/>
         </w:rPr>
       </w:pPr>
+      <w:proofErr w:type="spellStart"/>
       <w:r>
         <w:rPr>
           <w:b/>
@@ -1560,6 +1873,7 @@
         </w:rPr>
         <w:t>.R</w:t>
       </w:r>
+      <w:proofErr w:type="spellEnd"/>
       <w:r>
         <w:t xml:space="preserve"> contains functions to download and clean data from the Census Bureau</w:t>
       </w:r>
@@ -1576,12 +1890,21 @@
           <w:bCs/>
         </w:rPr>
       </w:pPr>
-      <w:r>
-        <w:rPr>
-          <w:b/>
-          <w:bCs/>
-        </w:rPr>
-        <w:t xml:space="preserve">build_census_var_df </w:t>
+      <w:proofErr w:type="spellStart"/>
+      <w:r>
+        <w:rPr>
+          <w:b/>
+          <w:bCs/>
+        </w:rPr>
+        <w:t>build_census_var_df</w:t>
+      </w:r>
+      <w:proofErr w:type="spellEnd"/>
+      <w:r>
+        <w:rPr>
+          <w:b/>
+          <w:bCs/>
+        </w:rPr>
+        <w:t xml:space="preserve"> </w:t>
       </w:r>
       <w:r>
         <w:t>chops</w:t>
@@ -1603,9 +1926,11 @@
         </w:rPr>
         <w:t xml:space="preserve"> </w:t>
       </w:r>
+      <w:proofErr w:type="spellStart"/>
       <w:r>
         <w:t>census_api_vars</w:t>
       </w:r>
+      <w:proofErr w:type="spellEnd"/>
       <w:r>
         <w:t xml:space="preserve"> </w:t>
       </w:r>
@@ -1622,6 +1947,7 @@
           <w:bCs/>
         </w:rPr>
       </w:pPr>
+      <w:proofErr w:type="spellStart"/>
       <w:r>
         <w:rPr>
           <w:b/>
@@ -1629,8 +1955,37 @@
         </w:rPr>
         <w:t>get_census</w:t>
       </w:r>
+      <w:proofErr w:type="spellEnd"/>
       <w:r>
         <w:t xml:space="preserve"> calls the census API for different combinations of cities and years</w:t>
+      </w:r>
+      <w:r>
+        <w:t>.</w:t>
+      </w:r>
+    </w:p>
+    <w:p>
+      <w:pPr>
+        <w:pStyle w:val="ListParagraph"/>
+        <w:numPr>
+          <w:ilvl w:val="1"/>
+          <w:numId w:val="1"/>
+        </w:numPr>
+        <w:rPr>
+          <w:b/>
+          <w:bCs/>
+        </w:rPr>
+      </w:pPr>
+      <w:proofErr w:type="spellStart"/>
+      <w:r>
+        <w:rPr>
+          <w:b/>
+          <w:bCs/>
+        </w:rPr>
+        <w:t>process_census</w:t>
+      </w:r>
+      <w:proofErr w:type="spellEnd"/>
+      <w:r>
+        <w:t xml:space="preserve"> is a huge algorithm to process downloaded census data</w:t>
       </w:r>
     </w:p>
     <w:p>
@@ -1645,6 +2000,7 @@
           <w:bCs/>
         </w:rPr>
       </w:pPr>
+      <w:proofErr w:type="spellStart"/>
       <w:r>
         <w:rPr>
           <w:b/>
@@ -1659,6 +2015,7 @@
         </w:rPr>
         <w:t>eaders.R</w:t>
       </w:r>
+      <w:proofErr w:type="spellEnd"/>
       <w:r>
         <w:rPr>
           <w:b/>
@@ -1685,6 +2042,7 @@
           <w:bCs/>
         </w:rPr>
       </w:pPr>
+      <w:proofErr w:type="spellStart"/>
       <w:r>
         <w:rPr>
           <w:b/>
@@ -1692,6 +2050,7 @@
         </w:rPr>
         <w:t>any_time</w:t>
       </w:r>
+      <w:proofErr w:type="spellEnd"/>
       <w:r>
         <w:t xml:space="preserve"> is a generic version of the following method that can be used on any folder of tabular data with a cus</w:t>
       </w:r>
@@ -1711,6 +2070,7 @@
           <w:bCs/>
         </w:rPr>
       </w:pPr>
+      <w:proofErr w:type="spellStart"/>
       <w:r>
         <w:rPr>
           <w:b/>
@@ -1718,6 +2078,7 @@
         </w:rPr>
         <w:t>acs_time</w:t>
       </w:r>
+      <w:proofErr w:type="spellEnd"/>
       <w:r>
         <w:rPr>
           <w:b/>
@@ -1744,6 +2105,7 @@
           <w:bCs/>
         </w:rPr>
       </w:pPr>
+      <w:proofErr w:type="spellStart"/>
       <w:r>
         <w:rPr>
           <w:b/>
@@ -1751,6 +2113,7 @@
         </w:rPr>
         <w:t>brfss_time</w:t>
       </w:r>
+      <w:proofErr w:type="spellEnd"/>
       <w:r>
         <w:rPr>
           <w:b/>
@@ -1774,6 +2137,7 @@
           <w:bCs/>
         </w:rPr>
       </w:pPr>
+      <w:proofErr w:type="spellStart"/>
       <w:r>
         <w:rPr>
           <w:b/>
@@ -1781,6 +2145,7 @@
         </w:rPr>
         <w:t>business_time</w:t>
       </w:r>
+      <w:proofErr w:type="spellEnd"/>
       <w:r>
         <w:rPr>
           <w:b/>
@@ -1810,6 +2175,7 @@
           <w:bCs/>
         </w:rPr>
       </w:pPr>
+      <w:proofErr w:type="spellStart"/>
       <w:r>
         <w:rPr>
           <w:b/>
@@ -1817,6 +2183,7 @@
         </w:rPr>
         <w:t>insurance_time</w:t>
       </w:r>
+      <w:proofErr w:type="spellEnd"/>
       <w:r>
         <w:rPr>
           <w:b/>
@@ -1840,6 +2207,7 @@
           <w:bCs/>
         </w:rPr>
       </w:pPr>
+      <w:proofErr w:type="spellStart"/>
       <w:r>
         <w:rPr>
           <w:b/>
@@ -1847,6 +2215,7 @@
         </w:rPr>
         <w:t>unemployment_time</w:t>
       </w:r>
+      <w:proofErr w:type="spellEnd"/>
       <w:r>
         <w:rPr>
           <w:b/>
@@ -1870,6 +2239,7 @@
           <w:bCs/>
         </w:rPr>
       </w:pPr>
+      <w:proofErr w:type="spellStart"/>
       <w:r>
         <w:rPr>
           <w:b/>
@@ -1877,6 +2247,7 @@
         </w:rPr>
         <w:t>wonder_time</w:t>
       </w:r>
+      <w:proofErr w:type="spellEnd"/>
       <w:r>
         <w:t xml:space="preserve"> reads data from CDC Wonder.</w:t>
       </w:r>
@@ -1893,6 +2264,7 @@
           <w:bCs/>
         </w:rPr>
       </w:pPr>
+      <w:proofErr w:type="spellStart"/>
       <w:r>
         <w:rPr>
           <w:b/>
@@ -1900,6 +2272,7 @@
         </w:rPr>
         <w:t>wonder_time_age</w:t>
       </w:r>
+      <w:proofErr w:type="spellEnd"/>
       <w:r>
         <w:rPr>
           <w:b/>
@@ -1937,18 +2310,184 @@
           <w:bCs/>
         </w:rPr>
       </w:pPr>
-      <w:r>
-        <w:rPr>
-          <w:b/>
-          <w:bCs/>
-        </w:rPr>
-        <w:t xml:space="preserve">general.R </w:t>
-      </w:r>
-      <w:r>
-        <w:t xml:space="preserve">contains a large number of functions </w:t>
-      </w:r>
-      <w:r>
-        <w:t>that take care of tasks not aligned with other scripts. It should probably be broken up into multiple files…and generally re-examined.</w:t>
+      <w:proofErr w:type="spellStart"/>
+      <w:r>
+        <w:rPr>
+          <w:b/>
+          <w:bCs/>
+        </w:rPr>
+        <w:t>microdata.R</w:t>
+      </w:r>
+      <w:proofErr w:type="spellEnd"/>
+      <w:r>
+        <w:rPr>
+          <w:b/>
+          <w:bCs/>
+        </w:rPr>
+        <w:t xml:space="preserve"> </w:t>
+      </w:r>
+      <w:r>
+        <w:t xml:space="preserve">contains functions to process ACS and CPS microdata, as well as </w:t>
+      </w:r>
+      <w:r>
+        <w:t>summarize</w:t>
+      </w:r>
+      <w:r>
+        <w:t xml:space="preserve"> microdata by peer geography and demographic group.</w:t>
+      </w:r>
+    </w:p>
+    <w:p>
+      <w:pPr>
+        <w:pStyle w:val="ListParagraph"/>
+        <w:numPr>
+          <w:ilvl w:val="1"/>
+          <w:numId w:val="1"/>
+        </w:numPr>
+        <w:rPr>
+          <w:b/>
+          <w:bCs/>
+        </w:rPr>
+      </w:pPr>
+      <w:proofErr w:type="spellStart"/>
+      <w:r>
+        <w:rPr>
+          <w:b/>
+          <w:bCs/>
+        </w:rPr>
+        <w:t>clean</w:t>
+      </w:r>
+      <w:r>
+        <w:rPr>
+          <w:b/>
+          <w:bCs/>
+        </w:rPr>
+        <w:t>_acs_micro</w:t>
+      </w:r>
+      <w:proofErr w:type="spellEnd"/>
+      <w:r>
+        <w:t xml:space="preserve"> cleans an ACS download</w:t>
+      </w:r>
+    </w:p>
+    <w:p>
+      <w:pPr>
+        <w:pStyle w:val="ListParagraph"/>
+        <w:numPr>
+          <w:ilvl w:val="1"/>
+          <w:numId w:val="1"/>
+        </w:numPr>
+        <w:rPr>
+          <w:b/>
+          <w:bCs/>
+        </w:rPr>
+      </w:pPr>
+      <w:proofErr w:type="spellStart"/>
+      <w:r>
+        <w:rPr>
+          <w:b/>
+          <w:bCs/>
+        </w:rPr>
+        <w:t>clean</w:t>
+      </w:r>
+      <w:r>
+        <w:rPr>
+          <w:b/>
+          <w:bCs/>
+        </w:rPr>
+        <w:t>_cps_mico</w:t>
+      </w:r>
+      <w:proofErr w:type="spellEnd"/>
+      <w:r>
+        <w:t xml:space="preserve"> </w:t>
+      </w:r>
+      <w:r>
+        <w:t>cleans a CPS download</w:t>
+      </w:r>
+    </w:p>
+    <w:p>
+      <w:pPr>
+        <w:pStyle w:val="ListParagraph"/>
+        <w:numPr>
+          <w:ilvl w:val="1"/>
+          <w:numId w:val="1"/>
+        </w:numPr>
+        <w:rPr>
+          <w:b/>
+          <w:bCs/>
+        </w:rPr>
+      </w:pPr>
+      <w:proofErr w:type="spellStart"/>
+      <w:r>
+        <w:rPr>
+          <w:b/>
+          <w:bCs/>
+        </w:rPr>
+        <w:t>survey_by_demog</w:t>
+      </w:r>
+      <w:proofErr w:type="spellEnd"/>
+      <w:r>
+        <w:t xml:space="preserve"> processes </w:t>
+      </w:r>
+      <w:r>
+        <w:t>census microdata and produces a clean data frame broken down by demographic</w:t>
+      </w:r>
+      <w:r>
+        <w:t xml:space="preserve">. The </w:t>
+      </w:r>
+      <w:proofErr w:type="spellStart"/>
+      <w:r>
+        <w:t>svy_by_demog</w:t>
+      </w:r>
+      <w:proofErr w:type="spellEnd"/>
+      <w:r>
+        <w:t xml:space="preserve"> function is mostly a wrapper around either </w:t>
+      </w:r>
+      <w:proofErr w:type="spellStart"/>
+      <w:r>
+        <w:rPr>
+          <w:b/>
+          <w:bCs/>
+        </w:rPr>
+        <w:t>svy_</w:t>
+      </w:r>
+      <w:r>
+        <w:rPr>
+          <w:b/>
+          <w:bCs/>
+        </w:rPr>
+        <w:t>bootstrap</w:t>
+      </w:r>
+      <w:proofErr w:type="spellEnd"/>
+      <w:r>
+        <w:rPr>
+          <w:b/>
+          <w:bCs/>
+        </w:rPr>
+        <w:t xml:space="preserve"> </w:t>
+      </w:r>
+      <w:r>
+        <w:t>and</w:t>
+      </w:r>
+      <w:r>
+        <w:rPr>
+          <w:b/>
+          <w:bCs/>
+        </w:rPr>
+        <w:t xml:space="preserve"> </w:t>
+      </w:r>
+      <w:proofErr w:type="spellStart"/>
+      <w:r>
+        <w:rPr>
+          <w:b/>
+          <w:bCs/>
+        </w:rPr>
+        <w:t>svy_repwts</w:t>
+      </w:r>
+      <w:proofErr w:type="spellEnd"/>
+      <w:r>
+        <w:t xml:space="preserve">, which do the actual </w:t>
+      </w:r>
+      <w:r>
+        <w:t>calculation using either ACS replicate weights or bootstrap estimates.</w:t>
       </w:r>
     </w:p>
     <w:p>
@@ -1963,21 +2502,44 @@
           <w:bCs/>
         </w:rPr>
       </w:pPr>
-      <w:r>
-        <w:rPr>
-          <w:b/>
-          <w:bCs/>
-        </w:rPr>
-        <w:t xml:space="preserve">microdata.R </w:t>
-      </w:r>
-      <w:r>
-        <w:t xml:space="preserve">contains functions to process ACS and CPS microdata, as well as </w:t>
-      </w:r>
-      <w:r>
-        <w:t>summarize</w:t>
-      </w:r>
-      <w:r>
-        <w:t xml:space="preserve"> microdata by peer geography and demographic group.</w:t>
+      <w:proofErr w:type="spellStart"/>
+      <w:r>
+        <w:rPr>
+          <w:b/>
+          <w:bCs/>
+        </w:rPr>
+        <w:t>wonder.R</w:t>
+      </w:r>
+      <w:proofErr w:type="spellEnd"/>
+      <w:r>
+        <w:rPr>
+          <w:b/>
+          <w:bCs/>
+        </w:rPr>
+        <w:t xml:space="preserve"> </w:t>
+      </w:r>
+      <w:r>
+        <w:t>contains</w:t>
+      </w:r>
+      <w:r>
+        <w:rPr>
+          <w:b/>
+          <w:bCs/>
+        </w:rPr>
+        <w:t xml:space="preserve"> </w:t>
+      </w:r>
+      <w:r>
+        <w:t>functions</w:t>
+      </w:r>
+      <w:r>
+        <w:rPr>
+          <w:b/>
+          <w:bCs/>
+        </w:rPr>
+        <w:t xml:space="preserve"> </w:t>
+      </w:r>
+      <w:r>
+        <w:t>specifically to process CDC wonder data.</w:t>
       </w:r>
     </w:p>
     <w:p>
@@ -1992,22 +2554,24 @@
           <w:bCs/>
         </w:rPr>
       </w:pPr>
-      <w:r>
-        <w:rPr>
-          <w:b/>
-          <w:bCs/>
-        </w:rPr>
-        <w:t>clean</w:t>
-      </w:r>
-      <w:r>
-        <w:rPr>
-          <w:b/>
-          <w:bCs/>
-        </w:rPr>
-        <w:t>_acs_micro</w:t>
-      </w:r>
-      <w:r>
-        <w:t xml:space="preserve"> cleans an ACS download</w:t>
+      <w:proofErr w:type="spellStart"/>
+      <w:r>
+        <w:rPr>
+          <w:b/>
+          <w:bCs/>
+        </w:rPr>
+        <w:t>clean_wonder</w:t>
+      </w:r>
+      <w:proofErr w:type="spellEnd"/>
+      <w:r>
+        <w:rPr>
+          <w:b/>
+          <w:bCs/>
+        </w:rPr>
+        <w:t xml:space="preserve"> </w:t>
+      </w:r>
+      <w:r>
+        <w:t>cleans the raw CDC wonder data</w:t>
       </w:r>
     </w:p>
     <w:p>
@@ -2022,32 +2586,34 @@
           <w:bCs/>
         </w:rPr>
       </w:pPr>
-      <w:r>
-        <w:rPr>
-          <w:b/>
-          <w:bCs/>
-        </w:rPr>
-        <w:t>clean</w:t>
-      </w:r>
-      <w:r>
-        <w:rPr>
-          <w:b/>
-          <w:bCs/>
-        </w:rPr>
-        <w:t>_cps_mico</w:t>
-      </w:r>
-      <w:r>
-        <w:t xml:space="preserve"> </w:t>
-      </w:r>
-      <w:r>
-        <w:t xml:space="preserve">cleans a </w:t>
-      </w:r>
-      <w:r>
-        <w:t>CP</w:t>
-      </w:r>
-      <w:r>
-        <w:t>S download</w:t>
-      </w:r>
+      <w:proofErr w:type="spellStart"/>
+      <w:r>
+        <w:rPr>
+          <w:b/>
+          <w:bCs/>
+        </w:rPr>
+        <w:t>age_adj_rate</w:t>
+      </w:r>
+      <w:proofErr w:type="spellEnd"/>
+      <w:r>
+        <w:rPr>
+          <w:b/>
+          <w:bCs/>
+        </w:rPr>
+        <w:t xml:space="preserve"> </w:t>
+      </w:r>
+      <w:r>
+        <w:t xml:space="preserve">calculates an age-adjusted rate from the output of </w:t>
+      </w:r>
+      <w:proofErr w:type="spellStart"/>
+      <w:r>
+        <w:rPr>
+          <w:b/>
+          <w:bCs/>
+        </w:rPr>
+        <w:t>clean_wonder</w:t>
+      </w:r>
+      <w:proofErr w:type="spellEnd"/>
     </w:p>
     <w:p>
       <w:pPr>
@@ -2061,54 +2627,44 @@
           <w:bCs/>
         </w:rPr>
       </w:pPr>
-      <w:r>
-        <w:rPr>
-          <w:b/>
-          <w:bCs/>
-        </w:rPr>
-        <w:t>survey_by_demog</w:t>
-      </w:r>
-      <w:r>
-        <w:t xml:space="preserve"> processes </w:t>
-      </w:r>
-      <w:r>
-        <w:t>census microdata and produces a clean data frame broken down by demographic</w:t>
-      </w:r>
-      <w:r>
-        <w:t xml:space="preserve">. The </w:t>
-      </w:r>
-      <w:r>
-        <w:t xml:space="preserve">svy_by_demog function is mostly a wrapper around either </w:t>
-      </w:r>
-      <w:r>
-        <w:rPr>
-          <w:b/>
-          <w:bCs/>
-        </w:rPr>
-        <w:t>svy_</w:t>
-      </w:r>
-      <w:r>
-        <w:rPr>
-          <w:b/>
-          <w:bCs/>
-        </w:rPr>
-        <w:t xml:space="preserve">bootstrap </w:t>
-      </w:r>
-      <w:r>
-        <w:t>and</w:t>
-      </w:r>
-      <w:r>
-        <w:rPr>
-          <w:b/>
-          <w:bCs/>
-        </w:rPr>
-        <w:t xml:space="preserve"> svy_repwts</w:t>
-      </w:r>
-      <w:r>
-        <w:t xml:space="preserve">, which do the actual </w:t>
-      </w:r>
-      <w:r>
-        <w:t>calculation using either ACS replicate weights or bootstrap estimates.</w:t>
+      <w:proofErr w:type="spellStart"/>
+      <w:r>
+        <w:rPr>
+          <w:b/>
+          <w:bCs/>
+        </w:rPr>
+        <w:t>stl_adj_wonder</w:t>
+      </w:r>
+      <w:proofErr w:type="spellEnd"/>
+      <w:r>
+        <w:t xml:space="preserve"> </w:t>
+      </w:r>
+      <w:r>
+        <w:t>combines St. Louis counties</w:t>
+      </w:r>
+    </w:p>
+    <w:p>
+      <w:pPr>
+        <w:pStyle w:val="ListParagraph"/>
+        <w:numPr>
+          <w:ilvl w:val="1"/>
+          <w:numId w:val="1"/>
+        </w:numPr>
+        <w:rPr>
+          <w:b/>
+          <w:bCs/>
+        </w:rPr>
+      </w:pPr>
+    </w:p>
+    <w:p>
+      <w:r>
+        <w:t>Graph</w:t>
+      </w:r>
+      <w:r>
+        <w:t>ing</w:t>
+      </w:r>
+      <w:r>
+        <w:t xml:space="preserve"> data</w:t>
       </w:r>
     </w:p>
     <w:p>
@@ -2123,35 +2679,17 @@
           <w:bCs/>
         </w:rPr>
       </w:pPr>
-      <w:r>
-        <w:rPr>
-          <w:b/>
-          <w:bCs/>
-        </w:rPr>
-        <w:t xml:space="preserve">wonder.R </w:t>
-      </w:r>
-      <w:r>
-        <w:t>contains</w:t>
-      </w:r>
-      <w:r>
-        <w:rPr>
-          <w:b/>
-          <w:bCs/>
-        </w:rPr>
-        <w:t xml:space="preserve"> </w:t>
-      </w:r>
-      <w:r>
-        <w:t>functions</w:t>
-      </w:r>
-      <w:r>
-        <w:rPr>
-          <w:b/>
-          <w:bCs/>
-        </w:rPr>
-        <w:t xml:space="preserve"> </w:t>
-      </w:r>
-      <w:r>
-        <w:t>specifically to process CDC wonder data.</w:t>
+      <w:proofErr w:type="spellStart"/>
+      <w:r>
+        <w:rPr>
+          <w:b/>
+          <w:bCs/>
+        </w:rPr>
+        <w:t>ranking.R</w:t>
+      </w:r>
+      <w:proofErr w:type="spellEnd"/>
+      <w:r>
+        <w:t xml:space="preserve"> contains a function to produce GLP ranking graphs.</w:t>
       </w:r>
     </w:p>
     <w:p>
@@ -2171,17 +2709,17 @@
           <w:b/>
           <w:bCs/>
         </w:rPr>
-        <w:t>clean_wonder</w:t>
-      </w:r>
-      <w:r>
-        <w:rPr>
-          <w:b/>
-          <w:bCs/>
-        </w:rPr>
-        <w:t xml:space="preserve"> </w:t>
-      </w:r>
-      <w:r>
-        <w:t>cleans the raw CDC wonder data</w:t>
+        <w:t>r</w:t>
+      </w:r>
+      <w:r>
+        <w:rPr>
+          <w:b/>
+          <w:bCs/>
+        </w:rPr>
+        <w:t>anking</w:t>
+      </w:r>
+      <w:r>
+        <w:t xml:space="preserve"> produces a GLP ranking graph</w:t>
       </w:r>
     </w:p>
     <w:p>
@@ -2196,79 +2734,40 @@
           <w:bCs/>
         </w:rPr>
       </w:pPr>
-      <w:r>
-        <w:rPr>
-          <w:b/>
-          <w:bCs/>
-        </w:rPr>
-        <w:t>age_adj_rate</w:t>
-      </w:r>
-      <w:r>
-        <w:rPr>
-          <w:b/>
-          <w:bCs/>
-        </w:rPr>
-        <w:t xml:space="preserve"> </w:t>
-      </w:r>
-      <w:r>
-        <w:t xml:space="preserve">calculates an age-adjusted rate from the output of </w:t>
-      </w:r>
-      <w:r>
-        <w:rPr>
-          <w:b/>
-          <w:bCs/>
-        </w:rPr>
-        <w:t>clean_wonder</w:t>
-      </w:r>
-    </w:p>
-    <w:p>
-      <w:pPr>
-        <w:pStyle w:val="ListParagraph"/>
-        <w:numPr>
-          <w:ilvl w:val="1"/>
-          <w:numId w:val="1"/>
-        </w:numPr>
-        <w:rPr>
-          <w:b/>
-          <w:bCs/>
-        </w:rPr>
-      </w:pPr>
-      <w:r>
-        <w:rPr>
-          <w:b/>
-          <w:bCs/>
-        </w:rPr>
-        <w:t>stl_adj_wonder</w:t>
-      </w:r>
-      <w:r>
-        <w:t xml:space="preserve"> </w:t>
-      </w:r>
-      <w:r>
-        <w:t>combines St. Louis counties</w:t>
-      </w:r>
-    </w:p>
-    <w:p>
-      <w:pPr>
-        <w:pStyle w:val="ListParagraph"/>
-        <w:numPr>
-          <w:ilvl w:val="1"/>
-          <w:numId w:val="1"/>
-        </w:numPr>
-        <w:rPr>
-          <w:b/>
-          <w:bCs/>
-        </w:rPr>
-      </w:pPr>
-    </w:p>
-    <w:p>
-      <w:r>
-        <w:t>Graph</w:t>
-      </w:r>
-      <w:r>
-        <w:t>ing</w:t>
-      </w:r>
-      <w:r>
-        <w:t xml:space="preserve"> data</w:t>
+      <w:proofErr w:type="spellStart"/>
+      <w:r>
+        <w:rPr>
+          <w:b/>
+          <w:bCs/>
+        </w:rPr>
+        <w:lastRenderedPageBreak/>
+        <w:t>ranking_data</w:t>
+      </w:r>
+      <w:proofErr w:type="spellEnd"/>
+      <w:r>
+        <w:t xml:space="preserve"> </w:t>
+      </w:r>
+      <w:r>
+        <w:t xml:space="preserve">outputs the data </w:t>
+      </w:r>
+      <w:r>
+        <w:t>that would be included in the ranking graph</w:t>
+      </w:r>
+      <w:r>
+        <w:t xml:space="preserve"> </w:t>
+      </w:r>
+      <w:r>
+        <w:t xml:space="preserve">produced by </w:t>
+      </w:r>
+      <w:r>
+        <w:rPr>
+          <w:b/>
+          <w:bCs/>
+        </w:rPr>
+        <w:t xml:space="preserve">ranking. </w:t>
+      </w:r>
+      <w:r>
+        <w:t>Useful for adding ranking numbers to a data frame without producing an image.</w:t>
       </w:r>
     </w:p>
     <w:p>
@@ -2283,15 +2782,38 @@
           <w:bCs/>
         </w:rPr>
       </w:pPr>
-      <w:r>
-        <w:rPr>
-          <w:b/>
-          <w:bCs/>
-        </w:rPr>
-        <w:t>ranking.R</w:t>
-      </w:r>
-      <w:r>
-        <w:t xml:space="preserve"> contains a function to produce GLP ranking graphs.</w:t>
+      <w:proofErr w:type="spellStart"/>
+      <w:r>
+        <w:rPr>
+          <w:b/>
+          <w:bCs/>
+        </w:rPr>
+        <w:t>trendline.R</w:t>
+      </w:r>
+      <w:proofErr w:type="spellEnd"/>
+      <w:r>
+        <w:t xml:space="preserve"> contains </w:t>
+      </w:r>
+      <w:r>
+        <w:t>wrapper functions used to produce GLP-style trendline graphs (or output the data behind them.)</w:t>
+      </w:r>
+      <w:r>
+        <w:t xml:space="preserve"> Each of these functions call </w:t>
+      </w:r>
+      <w:proofErr w:type="spellStart"/>
+      <w:r>
+        <w:rPr>
+          <w:b/>
+          <w:bCs/>
+        </w:rPr>
+        <w:t>tl</w:t>
+      </w:r>
+      <w:proofErr w:type="spellEnd"/>
+      <w:r>
+        <w:t xml:space="preserve">, described in the next </w:t>
+      </w:r>
+      <w:r>
+        <w:t>file.</w:t>
       </w:r>
     </w:p>
     <w:p>
@@ -2311,17 +2833,41 @@
           <w:b/>
           <w:bCs/>
         </w:rPr>
-        <w:t>r</w:t>
-      </w:r>
-      <w:r>
-        <w:rPr>
-          <w:b/>
-          <w:bCs/>
-        </w:rPr>
-        <w:t>anking</w:t>
-      </w:r>
-      <w:r>
-        <w:t xml:space="preserve"> produces a GLP ranking graph</w:t>
+        <w:t>trend</w:t>
+      </w:r>
+      <w:r>
+        <w:rPr>
+          <w:b/>
+          <w:bCs/>
+        </w:rPr>
+        <w:t xml:space="preserve"> </w:t>
+      </w:r>
+      <w:r>
+        <w:t xml:space="preserve">produces a trendline graph comparing Louisville to </w:t>
+      </w:r>
+      <w:r>
+        <w:t>summary stats (25</w:t>
+      </w:r>
+      <w:r>
+        <w:rPr>
+          <w:vertAlign w:val="superscript"/>
+        </w:rPr>
+        <w:t>th</w:t>
+      </w:r>
+      <w:r>
+        <w:t xml:space="preserve"> and 75</w:t>
+      </w:r>
+      <w:r>
+        <w:rPr>
+          <w:vertAlign w:val="superscript"/>
+        </w:rPr>
+        <w:t>th</w:t>
+      </w:r>
+      <w:r>
+        <w:t xml:space="preserve"> percentile) of </w:t>
+      </w:r>
+      <w:r>
+        <w:t>peer cities</w:t>
       </w:r>
     </w:p>
     <w:p>
@@ -2336,39 +2882,96 @@
           <w:bCs/>
         </w:rPr>
       </w:pPr>
-      <w:r>
-        <w:rPr>
-          <w:b/>
-          <w:bCs/>
-        </w:rPr>
-        <w:lastRenderedPageBreak/>
-        <w:t>ranking_data</w:t>
-      </w:r>
-      <w:r>
-        <w:t xml:space="preserve"> </w:t>
-      </w:r>
-      <w:r>
-        <w:t xml:space="preserve">outputs the data </w:t>
-      </w:r>
-      <w:r>
-        <w:t>that would be included in the ranking graph</w:t>
-      </w:r>
-      <w:r>
-        <w:t xml:space="preserve"> </w:t>
-      </w:r>
-      <w:r>
-        <w:t xml:space="preserve">produced by </w:t>
-      </w:r>
-      <w:r>
-        <w:rPr>
-          <w:b/>
-          <w:bCs/>
-        </w:rPr>
-        <w:t xml:space="preserve">ranking. </w:t>
-      </w:r>
-      <w:r>
-        <w:t>Useful for adding ranking numbers to a data frame without producing an image.</w:t>
-      </w:r>
+      <w:proofErr w:type="spellStart"/>
+      <w:r>
+        <w:rPr>
+          <w:b/>
+          <w:bCs/>
+        </w:rPr>
+        <w:t>trend_maxmin</w:t>
+      </w:r>
+      <w:proofErr w:type="spellEnd"/>
+      <w:r>
+        <w:rPr>
+          <w:b/>
+          <w:bCs/>
+        </w:rPr>
+        <w:t xml:space="preserve"> </w:t>
+      </w:r>
+      <w:r>
+        <w:t xml:space="preserve">produces a trendline graph comparing Louisville to the most-improved and least-improved peer city over a </w:t>
+      </w:r>
+      <w:proofErr w:type="spellStart"/>
+      <w:r>
+        <w:t>timefrrame</w:t>
+      </w:r>
+      <w:proofErr w:type="spellEnd"/>
+    </w:p>
+    <w:p>
+      <w:pPr>
+        <w:pStyle w:val="ListParagraph"/>
+        <w:numPr>
+          <w:ilvl w:val="1"/>
+          <w:numId w:val="1"/>
+        </w:numPr>
+        <w:rPr>
+          <w:b/>
+          <w:bCs/>
+        </w:rPr>
+      </w:pPr>
+      <w:proofErr w:type="spellStart"/>
+      <w:r>
+        <w:rPr>
+          <w:b/>
+          <w:bCs/>
+        </w:rPr>
+        <w:t>trend_data</w:t>
+      </w:r>
+      <w:proofErr w:type="spellEnd"/>
+      <w:r>
+        <w:t xml:space="preserve"> outputs the data points that would be graphed by calling </w:t>
+      </w:r>
+      <w:r>
+        <w:rPr>
+          <w:b/>
+          <w:bCs/>
+        </w:rPr>
+        <w:t>trend</w:t>
+      </w:r>
+    </w:p>
+    <w:p>
+      <w:pPr>
+        <w:pStyle w:val="ListParagraph"/>
+        <w:numPr>
+          <w:ilvl w:val="1"/>
+          <w:numId w:val="1"/>
+        </w:numPr>
+        <w:rPr>
+          <w:b/>
+          <w:bCs/>
+        </w:rPr>
+      </w:pPr>
+      <w:proofErr w:type="spellStart"/>
+      <w:r>
+        <w:rPr>
+          <w:b/>
+          <w:bCs/>
+        </w:rPr>
+        <w:t>trend_data_maxmin</w:t>
+      </w:r>
+      <w:proofErr w:type="spellEnd"/>
+      <w:r>
+        <w:t xml:space="preserve"> outputs the data points that would be graphed by calling </w:t>
+      </w:r>
+      <w:proofErr w:type="spellStart"/>
+      <w:r>
+        <w:rPr>
+          <w:b/>
+          <w:bCs/>
+        </w:rPr>
+        <w:t>trend_maxmin</w:t>
+      </w:r>
+      <w:proofErr w:type="spellEnd"/>
     </w:p>
     <w:p>
       <w:pPr>
@@ -2382,22 +2985,39 @@
           <w:bCs/>
         </w:rPr>
       </w:pPr>
-      <w:r>
-        <w:rPr>
-          <w:b/>
-          <w:bCs/>
-        </w:rPr>
-        <w:t>trendline.R</w:t>
-      </w:r>
-      <w:r>
-        <w:t xml:space="preserve"> contains </w:t>
-      </w:r>
-      <w:r>
-        <w:t>wrapper functions used to produce GLP-style trendline graphs (or output the data behind them.)</w:t>
-      </w:r>
-      <w:r>
-        <w:t xml:space="preserve"> Each of these functions call </w:t>
-      </w:r>
+      <w:proofErr w:type="spellStart"/>
+      <w:r>
+        <w:rPr>
+          <w:b/>
+          <w:bCs/>
+        </w:rPr>
+        <w:t>trendline_helpers.R</w:t>
+      </w:r>
+      <w:proofErr w:type="spellEnd"/>
+      <w:r>
+        <w:rPr>
+          <w:b/>
+          <w:bCs/>
+        </w:rPr>
+        <w:t xml:space="preserve"> </w:t>
+      </w:r>
+      <w:r>
+        <w:t>contains a common trendline function that is called by the trendline wrapper functions. The main trendline function calls upon several intermediate functions designed to make the function more digestible.</w:t>
+      </w:r>
+    </w:p>
+    <w:p>
+      <w:pPr>
+        <w:pStyle w:val="ListParagraph"/>
+        <w:numPr>
+          <w:ilvl w:val="1"/>
+          <w:numId w:val="1"/>
+        </w:numPr>
+        <w:rPr>
+          <w:b/>
+          <w:bCs/>
+        </w:rPr>
+      </w:pPr>
+      <w:proofErr w:type="spellStart"/>
       <w:r>
         <w:rPr>
           <w:b/>
@@ -2405,11 +3025,19 @@
         </w:rPr>
         <w:t>tl</w:t>
       </w:r>
-      <w:r>
-        <w:t xml:space="preserve">, described in the next </w:t>
-      </w:r>
-      <w:r>
-        <w:t>file.</w:t>
+      <w:proofErr w:type="spellEnd"/>
+      <w:r>
+        <w:rPr>
+          <w:b/>
+          <w:bCs/>
+        </w:rPr>
+        <w:t xml:space="preserve"> </w:t>
+      </w:r>
+      <w:r>
+        <w:t xml:space="preserve">calls each of the following functions and handles the inputs and </w:t>
+      </w:r>
+      <w:r>
+        <w:t>outputs of each.</w:t>
       </w:r>
     </w:p>
     <w:p>
@@ -2424,46 +3052,23 @@
           <w:bCs/>
         </w:rPr>
       </w:pPr>
-      <w:r>
-        <w:rPr>
-          <w:b/>
-          <w:bCs/>
-        </w:rPr>
-        <w:t>trend</w:t>
-      </w:r>
-      <w:r>
-        <w:rPr>
-          <w:b/>
-          <w:bCs/>
-        </w:rPr>
-        <w:t xml:space="preserve"> </w:t>
-      </w:r>
-      <w:r>
-        <w:t xml:space="preserve">produces a trendline graph comparing Louisville to </w:t>
-      </w:r>
-      <w:r>
-        <w:t>summary stats (25</w:t>
-      </w:r>
-      <w:r>
-        <w:rPr>
-          <w:vertAlign w:val="superscript"/>
-        </w:rPr>
-        <w:t>th</w:t>
-      </w:r>
-      <w:r>
-        <w:t xml:space="preserve"> and 75</w:t>
-      </w:r>
-      <w:r>
-        <w:rPr>
-          <w:vertAlign w:val="superscript"/>
-        </w:rPr>
-        <w:t>th</w:t>
-      </w:r>
-      <w:r>
-        <w:t xml:space="preserve"> percentile) of </w:t>
-      </w:r>
-      <w:r>
-        <w:t>peer cities</w:t>
+      <w:proofErr w:type="spellStart"/>
+      <w:r>
+        <w:rPr>
+          <w:b/>
+          <w:bCs/>
+        </w:rPr>
+        <w:t>make_list</w:t>
+      </w:r>
+      <w:proofErr w:type="spellEnd"/>
+      <w:r>
+        <w:t xml:space="preserve"> creates a named list of objects </w:t>
+      </w:r>
+      <w:r>
+        <w:t xml:space="preserve">so functions can return multiple objects </w:t>
+      </w:r>
+      <w:r>
+        <w:t>at once.</w:t>
       </w:r>
     </w:p>
     <w:p>
@@ -2478,25 +3083,35 @@
           <w:bCs/>
         </w:rPr>
       </w:pPr>
-      <w:r>
-        <w:rPr>
-          <w:b/>
-          <w:bCs/>
-        </w:rPr>
-        <w:t>trend_maxmin</w:t>
-      </w:r>
-      <w:r>
-        <w:rPr>
-          <w:b/>
-          <w:bCs/>
-        </w:rPr>
-        <w:t xml:space="preserve"> </w:t>
-      </w:r>
-      <w:r>
-        <w:t xml:space="preserve">produces a trendline graph comparing Louisville to </w:t>
-      </w:r>
-      <w:r>
-        <w:t>the most-improved and least-improved peer city over a timefrrame</w:t>
+      <w:proofErr w:type="spellStart"/>
+      <w:r>
+        <w:rPr>
+          <w:b/>
+          <w:bCs/>
+        </w:rPr>
+        <w:t>tl_filter</w:t>
+      </w:r>
+      <w:proofErr w:type="spellEnd"/>
+      <w:r>
+        <w:rPr>
+          <w:b/>
+          <w:bCs/>
+        </w:rPr>
+        <w:t xml:space="preserve"> </w:t>
+      </w:r>
+      <w:r>
+        <w:t xml:space="preserve">subsets a data frame </w:t>
+      </w:r>
+      <w:r>
+        <w:t xml:space="preserve">by </w:t>
+      </w:r>
+      <w:proofErr w:type="spellStart"/>
+      <w:r>
+        <w:t>demograhpics</w:t>
+      </w:r>
+      <w:proofErr w:type="spellEnd"/>
+      <w:r>
+        <w:t xml:space="preserve"> and peer city set</w:t>
       </w:r>
     </w:p>
     <w:p>
@@ -2511,22 +3126,41 @@
           <w:bCs/>
         </w:rPr>
       </w:pPr>
-      <w:r>
-        <w:rPr>
-          <w:b/>
-          <w:bCs/>
-        </w:rPr>
-        <w:t>trend_data</w:t>
-      </w:r>
-      <w:r>
-        <w:t xml:space="preserve"> outputs the data points that would be graphed by calling </w:t>
-      </w:r>
-      <w:r>
-        <w:rPr>
-          <w:b/>
-          <w:bCs/>
-        </w:rPr>
-        <w:t>trend</w:t>
+      <w:proofErr w:type="spellStart"/>
+      <w:r>
+        <w:rPr>
+          <w:b/>
+          <w:bCs/>
+        </w:rPr>
+        <w:t>tl_reshape_data</w:t>
+      </w:r>
+      <w:proofErr w:type="spellEnd"/>
+      <w:r>
+        <w:t xml:space="preserve"> and </w:t>
+      </w:r>
+      <w:proofErr w:type="spellStart"/>
+      <w:r>
+        <w:rPr>
+          <w:b/>
+          <w:bCs/>
+        </w:rPr>
+        <w:t>tl_reshape_data_maxmin</w:t>
+      </w:r>
+      <w:proofErr w:type="spellEnd"/>
+      <w:r>
+        <w:t xml:space="preserve"> </w:t>
+      </w:r>
+      <w:r>
+        <w:t>reshape the</w:t>
+      </w:r>
+      <w:r>
+        <w:t xml:space="preserve"> data </w:t>
+      </w:r>
+      <w:r>
+        <w:t xml:space="preserve">frame </w:t>
+      </w:r>
+      <w:r>
+        <w:t>to long format</w:t>
       </w:r>
     </w:p>
     <w:p>
@@ -2541,12 +3175,89 @@
           <w:bCs/>
         </w:rPr>
       </w:pPr>
-      <w:r>
-        <w:rPr>
-          <w:b/>
-          <w:bCs/>
-        </w:rPr>
-        <w:t>trend_data</w:t>
+      <w:proofErr w:type="spellStart"/>
+      <w:r>
+        <w:rPr>
+          <w:b/>
+          <w:bCs/>
+        </w:rPr>
+        <w:t>tl_rolling_mean</w:t>
+      </w:r>
+      <w:proofErr w:type="spellEnd"/>
+      <w:r>
+        <w:t xml:space="preserve"> applies a rolling mean to the data</w:t>
+      </w:r>
+    </w:p>
+    <w:p>
+      <w:pPr>
+        <w:pStyle w:val="ListParagraph"/>
+        <w:numPr>
+          <w:ilvl w:val="1"/>
+          <w:numId w:val="1"/>
+        </w:numPr>
+        <w:rPr>
+          <w:b/>
+          <w:bCs/>
+        </w:rPr>
+      </w:pPr>
+      <w:proofErr w:type="spellStart"/>
+      <w:r>
+        <w:rPr>
+          <w:b/>
+          <w:bCs/>
+        </w:rPr>
+        <w:t>tl_year_breaks</w:t>
+      </w:r>
+      <w:proofErr w:type="spellEnd"/>
+      <w:r>
+        <w:rPr>
+          <w:b/>
+          <w:bCs/>
+        </w:rPr>
+        <w:t xml:space="preserve"> </w:t>
+      </w:r>
+      <w:r>
+        <w:t>adds any breaks in the data to reflects years that shouldn’t be compared</w:t>
+      </w:r>
+    </w:p>
+    <w:p>
+      <w:pPr>
+        <w:pStyle w:val="ListParagraph"/>
+        <w:numPr>
+          <w:ilvl w:val="1"/>
+          <w:numId w:val="1"/>
+        </w:numPr>
+        <w:rPr>
+          <w:b/>
+          <w:bCs/>
+        </w:rPr>
+      </w:pPr>
+      <w:proofErr w:type="spellStart"/>
+      <w:r>
+        <w:rPr>
+          <w:b/>
+          <w:bCs/>
+        </w:rPr>
+        <w:t>tl_add_line_data</w:t>
+      </w:r>
+      <w:proofErr w:type="spellEnd"/>
+      <w:r>
+        <w:rPr>
+          <w:b/>
+          <w:bCs/>
+        </w:rPr>
+        <w:t xml:space="preserve"> </w:t>
+      </w:r>
+      <w:r>
+        <w:t xml:space="preserve">and </w:t>
+      </w:r>
+      <w:proofErr w:type="spellStart"/>
+      <w:r>
+        <w:rPr>
+          <w:b/>
+          <w:bCs/>
+        </w:rPr>
+        <w:t>tl_add_line_data</w:t>
       </w:r>
       <w:r>
         <w:rPr>
@@ -2555,22 +3266,166 @@
         </w:rPr>
         <w:t>_maxmin</w:t>
       </w:r>
-      <w:r>
-        <w:t xml:space="preserve"> outputs the data points that would be graphed by calling </w:t>
-      </w:r>
-      <w:r>
-        <w:rPr>
-          <w:b/>
-          <w:bCs/>
-        </w:rPr>
-        <w:t>trend</w:t>
-      </w:r>
-      <w:r>
-        <w:rPr>
-          <w:b/>
-          <w:bCs/>
-        </w:rPr>
-        <w:t>_maxmin</w:t>
+      <w:proofErr w:type="spellEnd"/>
+      <w:r>
+        <w:rPr>
+          <w:b/>
+          <w:bCs/>
+        </w:rPr>
+        <w:t xml:space="preserve"> </w:t>
+      </w:r>
+      <w:r>
+        <w:t>create labels</w:t>
+      </w:r>
+      <w:r>
+        <w:t>, levels, factors, etc. to determine the line characteristics in the graph.</w:t>
+      </w:r>
+    </w:p>
+    <w:p>
+      <w:pPr>
+        <w:pStyle w:val="ListParagraph"/>
+        <w:numPr>
+          <w:ilvl w:val="1"/>
+          <w:numId w:val="1"/>
+        </w:numPr>
+        <w:rPr>
+          <w:b/>
+          <w:bCs/>
+        </w:rPr>
+      </w:pPr>
+      <w:proofErr w:type="spellStart"/>
+      <w:r>
+        <w:rPr>
+          <w:b/>
+          <w:bCs/>
+        </w:rPr>
+        <w:t>tl_break_settings</w:t>
+      </w:r>
+      <w:proofErr w:type="spellEnd"/>
+      <w:r>
+        <w:t xml:space="preserve"> </w:t>
+      </w:r>
+      <w:r>
+        <w:t>calculates the years that should be marked along the x-axis</w:t>
+      </w:r>
+    </w:p>
+    <w:p>
+      <w:pPr>
+        <w:pStyle w:val="ListParagraph"/>
+        <w:numPr>
+          <w:ilvl w:val="1"/>
+          <w:numId w:val="1"/>
+        </w:numPr>
+        <w:rPr>
+          <w:b/>
+          <w:bCs/>
+        </w:rPr>
+      </w:pPr>
+      <w:proofErr w:type="spellStart"/>
+      <w:r>
+        <w:rPr>
+          <w:b/>
+          <w:bCs/>
+        </w:rPr>
+        <w:t>tl_plot</w:t>
+      </w:r>
+      <w:proofErr w:type="spellEnd"/>
+      <w:r>
+        <w:t xml:space="preserve"> sets up the initial plot object</w:t>
+      </w:r>
+    </w:p>
+    <w:p>
+      <w:pPr>
+        <w:pStyle w:val="ListParagraph"/>
+        <w:numPr>
+          <w:ilvl w:val="1"/>
+          <w:numId w:val="1"/>
+        </w:numPr>
+        <w:rPr>
+          <w:b/>
+          <w:bCs/>
+        </w:rPr>
+      </w:pPr>
+      <w:proofErr w:type="spellStart"/>
+      <w:r>
+        <w:rPr>
+          <w:b/>
+          <w:bCs/>
+        </w:rPr>
+        <w:t>tl_limits</w:t>
+      </w:r>
+      <w:proofErr w:type="spellEnd"/>
+      <w:r>
+        <w:t xml:space="preserve"> adds axis limits and plot labels</w:t>
+      </w:r>
+    </w:p>
+    <w:p>
+      <w:pPr>
+        <w:pStyle w:val="ListParagraph"/>
+        <w:numPr>
+          <w:ilvl w:val="1"/>
+          <w:numId w:val="1"/>
+        </w:numPr>
+        <w:rPr>
+          <w:b/>
+          <w:bCs/>
+        </w:rPr>
+      </w:pPr>
+      <w:proofErr w:type="spellStart"/>
+      <w:r>
+        <w:rPr>
+          <w:b/>
+          <w:bCs/>
+        </w:rPr>
+        <w:t>tl_style</w:t>
+      </w:r>
+      <w:proofErr w:type="spellEnd"/>
+      <w:r>
+        <w:t xml:space="preserve"> adds style elements</w:t>
+      </w:r>
+    </w:p>
+    <w:p>
+      <w:pPr>
+        <w:pStyle w:val="ListParagraph"/>
+        <w:numPr>
+          <w:ilvl w:val="1"/>
+          <w:numId w:val="1"/>
+        </w:numPr>
+        <w:rPr>
+          <w:b/>
+          <w:bCs/>
+        </w:rPr>
+      </w:pPr>
+      <w:proofErr w:type="spellStart"/>
+      <w:r>
+        <w:rPr>
+          <w:b/>
+          <w:bCs/>
+        </w:rPr>
+        <w:t>tl_lines</w:t>
+      </w:r>
+      <w:proofErr w:type="spellEnd"/>
+      <w:r>
+        <w:rPr>
+          <w:b/>
+          <w:bCs/>
+        </w:rPr>
+        <w:t xml:space="preserve"> </w:t>
+      </w:r>
+      <w:r>
+        <w:t xml:space="preserve">and </w:t>
+      </w:r>
+      <w:proofErr w:type="spellStart"/>
+      <w:r>
+        <w:rPr>
+          <w:b/>
+          <w:bCs/>
+        </w:rPr>
+        <w:t>tl_lines_maxmin</w:t>
+      </w:r>
+      <w:proofErr w:type="spellEnd"/>
+      <w:r>
+        <w:t xml:space="preserve"> add the lines to the graph</w:t>
       </w:r>
     </w:p>
     <w:p>
@@ -2585,22 +3440,24 @@
           <w:bCs/>
         </w:rPr>
       </w:pPr>
-      <w:r>
-        <w:rPr>
-          <w:b/>
-          <w:bCs/>
-        </w:rPr>
-        <w:t>trendline_helpers.R</w:t>
-      </w:r>
-      <w:r>
-        <w:rPr>
-          <w:b/>
-          <w:bCs/>
-        </w:rPr>
-        <w:t xml:space="preserve"> </w:t>
-      </w:r>
-      <w:r>
-        <w:t>contains a common trendline function that is called by the trendline wrapper functions. The main trendline function calls upon several intermediate functions designed to make the function more digestible.</w:t>
+      <w:proofErr w:type="spellStart"/>
+      <w:r>
+        <w:rPr>
+          <w:b/>
+          <w:bCs/>
+        </w:rPr>
+        <w:t>map.R</w:t>
+      </w:r>
+      <w:proofErr w:type="spellEnd"/>
+      <w:r>
+        <w:rPr>
+          <w:b/>
+          <w:bCs/>
+        </w:rPr>
+        <w:t xml:space="preserve"> </w:t>
+      </w:r>
+      <w:r>
+        <w:t>contains a function to produce leaflet graphs of Louisville data.</w:t>
       </w:r>
     </w:p>
     <w:p>
@@ -2615,18 +3472,26 @@
           <w:bCs/>
         </w:rPr>
       </w:pPr>
-      <w:r>
-        <w:rPr>
-          <w:b/>
-          <w:bCs/>
-        </w:rPr>
-        <w:t xml:space="preserve">tl </w:t>
-      </w:r>
-      <w:r>
-        <w:t xml:space="preserve">calls each of the following functions and handles the inputs and </w:t>
-      </w:r>
-      <w:r>
-        <w:t>outputs of each.</w:t>
+      <w:proofErr w:type="spellStart"/>
+      <w:r>
+        <w:rPr>
+          <w:b/>
+          <w:bCs/>
+        </w:rPr>
+        <w:t>make_map</w:t>
+      </w:r>
+      <w:proofErr w:type="spellEnd"/>
+      <w:r>
+        <w:t xml:space="preserve"> creates a leaflet </w:t>
+      </w:r>
+      <w:r>
+        <w:t xml:space="preserve">map </w:t>
+      </w:r>
+      <w:r>
+        <w:t xml:space="preserve">object </w:t>
+      </w:r>
+      <w:r>
+        <w:t>using GLP data</w:t>
       </w:r>
     </w:p>
     <w:p>
@@ -2646,353 +3511,22 @@
           <w:b/>
           <w:bCs/>
         </w:rPr>
-        <w:t>make_list</w:t>
-      </w:r>
-      <w:r>
-        <w:t xml:space="preserve"> creates a named list of objects </w:t>
-      </w:r>
-      <w:r>
-        <w:t xml:space="preserve">so functions can return multiple objects </w:t>
-      </w:r>
-      <w:r>
-        <w:t>at once.</w:t>
-      </w:r>
-    </w:p>
-    <w:p>
-      <w:pPr>
-        <w:pStyle w:val="ListParagraph"/>
-        <w:numPr>
-          <w:ilvl w:val="1"/>
-          <w:numId w:val="1"/>
-        </w:numPr>
-        <w:rPr>
-          <w:b/>
-          <w:bCs/>
-        </w:rPr>
-      </w:pPr>
-      <w:r>
-        <w:rPr>
-          <w:b/>
-          <w:bCs/>
-        </w:rPr>
-        <w:t xml:space="preserve">tl_filter </w:t>
-      </w:r>
-      <w:r>
-        <w:t xml:space="preserve">subsets a data frame </w:t>
-      </w:r>
-      <w:r>
-        <w:t>by demograhpics and peer city set</w:t>
-      </w:r>
-    </w:p>
-    <w:p>
-      <w:pPr>
-        <w:pStyle w:val="ListParagraph"/>
-        <w:numPr>
-          <w:ilvl w:val="1"/>
-          <w:numId w:val="1"/>
-        </w:numPr>
-        <w:rPr>
-          <w:b/>
-          <w:bCs/>
-        </w:rPr>
-      </w:pPr>
-      <w:r>
-        <w:rPr>
-          <w:b/>
-          <w:bCs/>
-        </w:rPr>
-        <w:t>tl_reshape_data</w:t>
-      </w:r>
-      <w:r>
-        <w:t xml:space="preserve"> and </w:t>
-      </w:r>
-      <w:r>
-        <w:rPr>
-          <w:b/>
-          <w:bCs/>
-        </w:rPr>
-        <w:t>tl_reshape_data_maxmin</w:t>
-      </w:r>
-      <w:r>
-        <w:t xml:space="preserve"> </w:t>
-      </w:r>
-      <w:r>
-        <w:t>reshape the</w:t>
-      </w:r>
-      <w:r>
-        <w:t xml:space="preserve"> data </w:t>
-      </w:r>
-      <w:r>
-        <w:t xml:space="preserve">frame </w:t>
-      </w:r>
-      <w:r>
-        <w:t>to long format</w:t>
-      </w:r>
-    </w:p>
-    <w:p>
-      <w:pPr>
-        <w:pStyle w:val="ListParagraph"/>
-        <w:numPr>
-          <w:ilvl w:val="1"/>
-          <w:numId w:val="1"/>
-        </w:numPr>
-        <w:rPr>
-          <w:b/>
-          <w:bCs/>
-        </w:rPr>
-      </w:pPr>
-      <w:r>
-        <w:rPr>
-          <w:b/>
-          <w:bCs/>
-        </w:rPr>
-        <w:t>tl_rolling_mean</w:t>
-      </w:r>
-      <w:r>
-        <w:t xml:space="preserve"> applies a rolling mean to the data</w:t>
-      </w:r>
-    </w:p>
-    <w:p>
-      <w:pPr>
-        <w:pStyle w:val="ListParagraph"/>
-        <w:numPr>
-          <w:ilvl w:val="1"/>
-          <w:numId w:val="1"/>
-        </w:numPr>
-        <w:rPr>
-          <w:b/>
-          <w:bCs/>
-        </w:rPr>
-      </w:pPr>
-      <w:r>
-        <w:rPr>
-          <w:b/>
-          <w:bCs/>
-        </w:rPr>
-        <w:t>tl_year_breaks</w:t>
-      </w:r>
-      <w:r>
-        <w:rPr>
-          <w:b/>
-          <w:bCs/>
-        </w:rPr>
-        <w:t xml:space="preserve"> </w:t>
-      </w:r>
-      <w:r>
-        <w:t>adds any breaks in the data to reflects years that shouldn’t be compared</w:t>
-      </w:r>
-    </w:p>
-    <w:p>
-      <w:pPr>
-        <w:pStyle w:val="ListParagraph"/>
-        <w:numPr>
-          <w:ilvl w:val="1"/>
-          <w:numId w:val="1"/>
-        </w:numPr>
-        <w:rPr>
-          <w:b/>
-          <w:bCs/>
-        </w:rPr>
-      </w:pPr>
-      <w:r>
-        <w:rPr>
-          <w:b/>
-          <w:bCs/>
-        </w:rPr>
-        <w:t>tl_add_line_data</w:t>
-      </w:r>
-      <w:r>
-        <w:rPr>
-          <w:b/>
-          <w:bCs/>
-        </w:rPr>
-        <w:t xml:space="preserve"> </w:t>
-      </w:r>
-      <w:r>
-        <w:t xml:space="preserve">and </w:t>
-      </w:r>
-      <w:r>
-        <w:rPr>
-          <w:b/>
-          <w:bCs/>
-        </w:rPr>
-        <w:t>tl</w:t>
-      </w:r>
-      <w:r>
-        <w:rPr>
-          <w:b/>
-          <w:bCs/>
-        </w:rPr>
-        <w:t xml:space="preserve"> </w:t>
-      </w:r>
-      <w:r>
-        <w:rPr>
-          <w:b/>
-          <w:bCs/>
-        </w:rPr>
-        <w:t>_add_line_data</w:t>
-      </w:r>
-      <w:r>
-        <w:rPr>
-          <w:b/>
-          <w:bCs/>
-        </w:rPr>
-        <w:t>_</w:t>
-      </w:r>
-      <w:r>
-        <w:rPr>
-          <w:b/>
-          <w:bCs/>
-        </w:rPr>
-        <w:t xml:space="preserve"> </w:t>
-      </w:r>
-      <w:r>
-        <w:rPr>
-          <w:b/>
-          <w:bCs/>
-        </w:rPr>
-        <w:t>maxmin</w:t>
-      </w:r>
-      <w:r>
-        <w:rPr>
-          <w:b/>
-          <w:bCs/>
-        </w:rPr>
-        <w:t xml:space="preserve"> </w:t>
-      </w:r>
-      <w:r>
-        <w:t>create labels</w:t>
-      </w:r>
-      <w:r>
-        <w:t>, levels, factors, etc. to determine the line characteristics in the graph.</w:t>
-      </w:r>
-    </w:p>
-    <w:p>
-      <w:pPr>
-        <w:pStyle w:val="ListParagraph"/>
-        <w:numPr>
-          <w:ilvl w:val="1"/>
-          <w:numId w:val="1"/>
-        </w:numPr>
-        <w:rPr>
-          <w:b/>
-          <w:bCs/>
-        </w:rPr>
-      </w:pPr>
-      <w:r>
-        <w:rPr>
-          <w:b/>
-          <w:bCs/>
-        </w:rPr>
-        <w:t>tl_break_settings</w:t>
-      </w:r>
-      <w:r>
-        <w:t xml:space="preserve"> </w:t>
-      </w:r>
-      <w:r>
-        <w:t>calculates the years that should be marked along the x-axis</w:t>
-      </w:r>
-    </w:p>
-    <w:p>
-      <w:pPr>
-        <w:pStyle w:val="ListParagraph"/>
-        <w:numPr>
-          <w:ilvl w:val="1"/>
-          <w:numId w:val="1"/>
-        </w:numPr>
-        <w:rPr>
-          <w:b/>
-          <w:bCs/>
-        </w:rPr>
-      </w:pPr>
-      <w:r>
-        <w:rPr>
-          <w:b/>
-          <w:bCs/>
-        </w:rPr>
-        <w:t>tl_plot</w:t>
-      </w:r>
-      <w:r>
-        <w:t xml:space="preserve"> sets up the initial plot object</w:t>
-      </w:r>
-    </w:p>
-    <w:p>
-      <w:pPr>
-        <w:pStyle w:val="ListParagraph"/>
-        <w:numPr>
-          <w:ilvl w:val="1"/>
-          <w:numId w:val="1"/>
-        </w:numPr>
-        <w:rPr>
-          <w:b/>
-          <w:bCs/>
-        </w:rPr>
-      </w:pPr>
-      <w:r>
-        <w:rPr>
-          <w:b/>
-          <w:bCs/>
-        </w:rPr>
-        <w:t>tl_limits</w:t>
-      </w:r>
-      <w:r>
-        <w:t xml:space="preserve"> adds axis limits and plot labels</w:t>
-      </w:r>
-    </w:p>
-    <w:p>
-      <w:pPr>
-        <w:pStyle w:val="ListParagraph"/>
-        <w:numPr>
-          <w:ilvl w:val="1"/>
-          <w:numId w:val="1"/>
-        </w:numPr>
-        <w:rPr>
-          <w:b/>
-          <w:bCs/>
-        </w:rPr>
-      </w:pPr>
-      <w:r>
-        <w:rPr>
-          <w:b/>
-          <w:bCs/>
-        </w:rPr>
-        <w:t>tl_style</w:t>
-      </w:r>
-      <w:r>
-        <w:t xml:space="preserve"> adds style elements</w:t>
-      </w:r>
-    </w:p>
-    <w:p>
-      <w:pPr>
-        <w:pStyle w:val="ListParagraph"/>
-        <w:numPr>
-          <w:ilvl w:val="1"/>
-          <w:numId w:val="1"/>
-        </w:numPr>
-        <w:rPr>
-          <w:b/>
-          <w:bCs/>
-        </w:rPr>
-      </w:pPr>
-      <w:r>
-        <w:rPr>
-          <w:b/>
-          <w:bCs/>
-        </w:rPr>
-        <w:t xml:space="preserve">tl_lines </w:t>
-      </w:r>
-      <w:r>
-        <w:t xml:space="preserve">and </w:t>
-      </w:r>
-      <w:r>
-        <w:rPr>
-          <w:b/>
-          <w:bCs/>
-        </w:rPr>
-        <w:t>tl_lines_maxmin</w:t>
-      </w:r>
-      <w:r>
-        <w:t xml:space="preserve"> add the lines to the graph</w:t>
+        <w:t>make_map_00</w:t>
+      </w:r>
+      <w:r>
+        <w:rPr>
+          <w:b/>
+          <w:bCs/>
+        </w:rPr>
+        <w:t xml:space="preserve"> </w:t>
+      </w:r>
+      <w:r>
+        <w:t>creates a leaflet map using GLP data and old (2000) Census tracts, but should be deprecated</w:t>
+      </w:r>
+    </w:p>
+    <w:p>
+      <w:r>
+        <w:t>Other</w:t>
       </w:r>
     </w:p>
     <w:p>
@@ -3007,102 +3541,21 @@
           <w:bCs/>
         </w:rPr>
       </w:pPr>
-      <w:r>
-        <w:rPr>
-          <w:b/>
-          <w:bCs/>
-        </w:rPr>
-        <w:t xml:space="preserve">map.R </w:t>
-      </w:r>
-      <w:r>
-        <w:t>contains a function to produce leaflet graphs of Louisville data.</w:t>
-      </w:r>
-    </w:p>
-    <w:p>
-      <w:pPr>
-        <w:pStyle w:val="ListParagraph"/>
-        <w:numPr>
-          <w:ilvl w:val="1"/>
-          <w:numId w:val="1"/>
-        </w:numPr>
-        <w:rPr>
-          <w:b/>
-          <w:bCs/>
-        </w:rPr>
-      </w:pPr>
-      <w:r>
-        <w:rPr>
-          <w:b/>
-          <w:bCs/>
-        </w:rPr>
-        <w:t>make_map</w:t>
-      </w:r>
-      <w:r>
-        <w:t xml:space="preserve"> creates a leaflet </w:t>
-      </w:r>
-      <w:r>
-        <w:t xml:space="preserve">map </w:t>
-      </w:r>
-      <w:r>
-        <w:t xml:space="preserve">object </w:t>
-      </w:r>
-      <w:r>
-        <w:t>using GLP data</w:t>
-      </w:r>
-    </w:p>
-    <w:p>
-      <w:pPr>
-        <w:pStyle w:val="ListParagraph"/>
-        <w:numPr>
-          <w:ilvl w:val="1"/>
-          <w:numId w:val="1"/>
-        </w:numPr>
-        <w:rPr>
-          <w:b/>
-          <w:bCs/>
-        </w:rPr>
-      </w:pPr>
-      <w:r>
-        <w:rPr>
-          <w:b/>
-          <w:bCs/>
-        </w:rPr>
-        <w:t>make_map_00</w:t>
-      </w:r>
-      <w:r>
-        <w:rPr>
-          <w:b/>
-          <w:bCs/>
-        </w:rPr>
-        <w:t xml:space="preserve"> </w:t>
-      </w:r>
-      <w:r>
-        <w:t>creates a leaflet map using GLP data and old (2000) Census tracts, but should be deprecated</w:t>
-      </w:r>
-    </w:p>
-    <w:p>
-      <w:r>
-        <w:t>Other</w:t>
-      </w:r>
-    </w:p>
-    <w:p>
-      <w:pPr>
-        <w:pStyle w:val="ListParagraph"/>
-        <w:numPr>
-          <w:ilvl w:val="0"/>
-          <w:numId w:val="1"/>
-        </w:numPr>
-        <w:rPr>
-          <w:b/>
-          <w:bCs/>
-        </w:rPr>
-      </w:pPr>
-      <w:r>
-        <w:rPr>
-          <w:b/>
-          <w:bCs/>
-        </w:rPr>
-        <w:t xml:space="preserve">data.R </w:t>
+      <w:proofErr w:type="spellStart"/>
+      <w:r>
+        <w:rPr>
+          <w:b/>
+          <w:bCs/>
+        </w:rPr>
+        <w:t>data.R</w:t>
+      </w:r>
+      <w:proofErr w:type="spellEnd"/>
+      <w:r>
+        <w:rPr>
+          <w:b/>
+          <w:bCs/>
+        </w:rPr>
+        <w:t xml:space="preserve"> </w:t>
       </w:r>
       <w:r>
         <w:t>contains documentation for reference data.</w:t>
@@ -3121,18 +3574,36 @@
           <w:b/>
           <w:bCs/>
         </w:rPr>
-        <w:t>Using and updating glptools</w:t>
-      </w:r>
-    </w:p>
-    <w:p>
-      <w:r>
-        <w:t>Some of scripts rely on reference data produced in other scripts (such as a list of GLP peer FIPS codes or an MSA to FIPS crosswalk). The file data-raw/generate_all_data.R runs each script sequentially so that the global environment is populated with any necessary objects.</w:t>
+        <w:t xml:space="preserve">Using and updating </w:t>
+      </w:r>
+      <w:proofErr w:type="spellStart"/>
+      <w:r>
+        <w:rPr>
+          <w:b/>
+          <w:bCs/>
+        </w:rPr>
+        <w:t>glptools</w:t>
+      </w:r>
+      <w:proofErr w:type="spellEnd"/>
+    </w:p>
+    <w:p>
+      <w:r>
+        <w:t>Some of scripts rely on reference data produced in other scripts (such as a list of GLP peer FIPS codes or an MSA to FIPS crosswalk). The file data-raw/</w:t>
+      </w:r>
+      <w:proofErr w:type="spellStart"/>
+      <w:r>
+        <w:t>generate_all_data.R</w:t>
+      </w:r>
+      <w:proofErr w:type="spellEnd"/>
+      <w:r>
+        <w:t xml:space="preserve"> runs each script sequentially so that the global environment is populated with any necessary objects.</w:t>
       </w:r>
     </w:p>
     <w:p>
       <w:r>
         <w:t xml:space="preserve">After editing a script, run </w:t>
       </w:r>
+      <w:proofErr w:type="spellStart"/>
       <w:r>
         <w:rPr>
           <w:b/>
@@ -3140,6 +3611,7 @@
         </w:rPr>
         <w:t>generate_all_data.R</w:t>
       </w:r>
+      <w:proofErr w:type="spellEnd"/>
       <w:r>
         <w:t xml:space="preserve"> to update all of the reference information.</w:t>
       </w:r>
@@ -4141,6 +4613,7 @@
   <w:style w:type="character" w:default="1" w:styleId="DefaultParagraphFont">
     <w:name w:val="Default Paragraph Font"/>
     <w:uiPriority w:val="1"/>
+    <w:semiHidden/>
     <w:unhideWhenUsed/>
   </w:style>
   <w:style w:type="table" w:default="1" w:styleId="TableNormal">

</xml_diff>